<commit_message>
Update Code walkthrough of the user onboarding script version 2.docx
</commit_message>
<xml_diff>
--- a/Script Dcoumentation/Code walkthrough of the user onboarding script version 2.docx
+++ b/Script Dcoumentation/Code walkthrough of the user onboarding script version 2.docx
@@ -13,6 +13,7 @@
       <w:r>
         <w:rPr>
           <w:rFonts w:ascii="Times New Roman" w:hAnsi="Times New Roman" w:cs="Times New Roman"/>
+          <w:noProof/>
           <w:sz w:val="24"/>
           <w:szCs w:val="24"/>
         </w:rPr>
@@ -64,6 +65,7 @@
       <w:r>
         <w:rPr>
           <w:rFonts w:ascii="Times New Roman" w:hAnsi="Times New Roman" w:cs="Times New Roman"/>
+          <w:noProof/>
           <w:sz w:val="24"/>
           <w:szCs w:val="24"/>
         </w:rPr>
@@ -115,6 +117,7 @@
       <w:r>
         <w:rPr>
           <w:rFonts w:ascii="Times New Roman" w:hAnsi="Times New Roman" w:cs="Times New Roman"/>
+          <w:noProof/>
           <w:sz w:val="24"/>
           <w:szCs w:val="24"/>
         </w:rPr>
@@ -167,6 +170,7 @@
       <w:r>
         <w:rPr>
           <w:rFonts w:ascii="Times New Roman" w:hAnsi="Times New Roman" w:cs="Times New Roman"/>
+          <w:noProof/>
           <w:sz w:val="24"/>
           <w:szCs w:val="24"/>
         </w:rPr>
@@ -218,6 +222,7 @@
       <w:r>
         <w:rPr>
           <w:rFonts w:ascii="Times New Roman" w:hAnsi="Times New Roman" w:cs="Times New Roman"/>
+          <w:noProof/>
           <w:sz w:val="24"/>
           <w:szCs w:val="24"/>
         </w:rPr>
@@ -270,6 +275,7 @@
       <w:r>
         <w:rPr>
           <w:rFonts w:ascii="Times New Roman" w:hAnsi="Times New Roman" w:cs="Times New Roman"/>
+          <w:noProof/>
           <w:sz w:val="24"/>
           <w:szCs w:val="24"/>
         </w:rPr>
@@ -338,25 +344,7 @@
           <w:sz w:val="24"/>
           <w:szCs w:val="24"/>
         </w:rPr>
-        <w:t xml:space="preserve">Import-Module </w:t>
-      </w:r>
-      <w:proofErr w:type="spellStart"/>
-      <w:r>
-        <w:rPr>
-          <w:rFonts w:ascii="Times New Roman" w:hAnsi="Times New Roman" w:cs="Times New Roman"/>
-          <w:sz w:val="24"/>
-          <w:szCs w:val="24"/>
-        </w:rPr>
-        <w:t>AzureAD</w:t>
-      </w:r>
-      <w:proofErr w:type="spellEnd"/>
-      <w:r>
-        <w:rPr>
-          <w:rFonts w:ascii="Times New Roman" w:hAnsi="Times New Roman" w:cs="Times New Roman"/>
-          <w:sz w:val="24"/>
-          <w:szCs w:val="24"/>
-        </w:rPr>
-        <w:t xml:space="preserve">: </w:t>
+        <w:t xml:space="preserve">Import-Module AzureAD: </w:t>
       </w:r>
     </w:p>
     <w:p>
@@ -431,25 +419,7 @@
           <w:sz w:val="24"/>
           <w:szCs w:val="24"/>
         </w:rPr>
-        <w:t xml:space="preserve">Import-Module </w:t>
-      </w:r>
-      <w:proofErr w:type="spellStart"/>
-      <w:r>
-        <w:rPr>
-          <w:rFonts w:ascii="Times New Roman" w:hAnsi="Times New Roman" w:cs="Times New Roman"/>
-          <w:sz w:val="24"/>
-          <w:szCs w:val="24"/>
-        </w:rPr>
-        <w:t>MSOnline</w:t>
-      </w:r>
-      <w:proofErr w:type="spellEnd"/>
-      <w:r>
-        <w:rPr>
-          <w:rFonts w:ascii="Times New Roman" w:hAnsi="Times New Roman" w:cs="Times New Roman"/>
-          <w:sz w:val="24"/>
-          <w:szCs w:val="24"/>
-        </w:rPr>
-        <w:t xml:space="preserve">: </w:t>
+        <w:t xml:space="preserve">Import-Module MSOnline: </w:t>
       </w:r>
     </w:p>
     <w:p>
@@ -471,25 +441,7 @@
           <w:sz w:val="24"/>
           <w:szCs w:val="24"/>
         </w:rPr>
-        <w:t xml:space="preserve">This line imports the </w:t>
-      </w:r>
-      <w:proofErr w:type="spellStart"/>
-      <w:r>
-        <w:rPr>
-          <w:rFonts w:ascii="Times New Roman" w:hAnsi="Times New Roman" w:cs="Times New Roman"/>
-          <w:sz w:val="24"/>
-          <w:szCs w:val="24"/>
-        </w:rPr>
-        <w:t>MSOnline</w:t>
-      </w:r>
-      <w:proofErr w:type="spellEnd"/>
-      <w:r>
-        <w:rPr>
-          <w:rFonts w:ascii="Times New Roman" w:hAnsi="Times New Roman" w:cs="Times New Roman"/>
-          <w:sz w:val="24"/>
-          <w:szCs w:val="24"/>
-        </w:rPr>
-        <w:t xml:space="preserve"> module, which provides cmdlets necessary to manage Office 365 and Azure Active Directory from PowerShell.</w:t>
+        <w:t>This line imports the MSOnline module, which provides cmdlets necessary to manage Office 365 and Azure Active Directory from PowerShell.</w:t>
       </w:r>
     </w:p>
     <w:p>
@@ -520,25 +472,7 @@
           <w:sz w:val="24"/>
           <w:szCs w:val="24"/>
         </w:rPr>
-        <w:t>$</w:t>
-      </w:r>
-      <w:proofErr w:type="spellStart"/>
-      <w:r>
-        <w:rPr>
-          <w:rFonts w:ascii="Times New Roman" w:hAnsi="Times New Roman" w:cs="Times New Roman"/>
-          <w:sz w:val="24"/>
-          <w:szCs w:val="24"/>
-        </w:rPr>
-        <w:t>UserCredential</w:t>
-      </w:r>
-      <w:proofErr w:type="spellEnd"/>
-      <w:r>
-        <w:rPr>
-          <w:rFonts w:ascii="Times New Roman" w:hAnsi="Times New Roman" w:cs="Times New Roman"/>
-          <w:sz w:val="24"/>
-          <w:szCs w:val="24"/>
-        </w:rPr>
-        <w:t xml:space="preserve"> = Get-Credential: </w:t>
+        <w:t xml:space="preserve">$UserCredential = Get-Credential: </w:t>
       </w:r>
     </w:p>
     <w:p>
@@ -605,43 +539,7 @@
           <w:szCs w:val="24"/>
         </w:rPr>
         <w:lastRenderedPageBreak/>
-        <w:t>Connect-</w:t>
-      </w:r>
-      <w:proofErr w:type="spellStart"/>
-      <w:r>
-        <w:rPr>
-          <w:rFonts w:ascii="Times New Roman" w:hAnsi="Times New Roman" w:cs="Times New Roman"/>
-          <w:sz w:val="24"/>
-          <w:szCs w:val="24"/>
-        </w:rPr>
-        <w:t>AzureAD</w:t>
-      </w:r>
-      <w:proofErr w:type="spellEnd"/>
-      <w:r>
-        <w:rPr>
-          <w:rFonts w:ascii="Times New Roman" w:hAnsi="Times New Roman" w:cs="Times New Roman"/>
-          <w:sz w:val="24"/>
-          <w:szCs w:val="24"/>
-        </w:rPr>
-        <w:t xml:space="preserve"> -Credential $</w:t>
-      </w:r>
-      <w:proofErr w:type="spellStart"/>
-      <w:r>
-        <w:rPr>
-          <w:rFonts w:ascii="Times New Roman" w:hAnsi="Times New Roman" w:cs="Times New Roman"/>
-          <w:sz w:val="24"/>
-          <w:szCs w:val="24"/>
-        </w:rPr>
-        <w:t>UserCredential</w:t>
-      </w:r>
-      <w:proofErr w:type="spellEnd"/>
-      <w:r>
-        <w:rPr>
-          <w:rFonts w:ascii="Times New Roman" w:hAnsi="Times New Roman" w:cs="Times New Roman"/>
-          <w:sz w:val="24"/>
-          <w:szCs w:val="24"/>
-        </w:rPr>
-        <w:t xml:space="preserve">: </w:t>
+        <w:t xml:space="preserve">Connect-AzureAD -Credential $UserCredential: </w:t>
       </w:r>
     </w:p>
     <w:p>
@@ -663,25 +561,7 @@
           <w:sz w:val="24"/>
           <w:szCs w:val="24"/>
         </w:rPr>
-        <w:t>This line uses the stored credentials from the variable $</w:t>
-      </w:r>
-      <w:proofErr w:type="spellStart"/>
-      <w:r>
-        <w:rPr>
-          <w:rFonts w:ascii="Times New Roman" w:hAnsi="Times New Roman" w:cs="Times New Roman"/>
-          <w:sz w:val="24"/>
-          <w:szCs w:val="24"/>
-        </w:rPr>
-        <w:t>UserCredential</w:t>
-      </w:r>
-      <w:proofErr w:type="spellEnd"/>
-      <w:r>
-        <w:rPr>
-          <w:rFonts w:ascii="Times New Roman" w:hAnsi="Times New Roman" w:cs="Times New Roman"/>
-          <w:sz w:val="24"/>
-          <w:szCs w:val="24"/>
-        </w:rPr>
-        <w:t xml:space="preserve"> to establish a connection to Azure Active Directory. </w:t>
+        <w:t xml:space="preserve">This line uses the stored credentials from the variable $UserCredential to establish a connection to Azure Active Directory. </w:t>
       </w:r>
     </w:p>
     <w:p>
@@ -703,25 +583,7 @@
           <w:sz w:val="24"/>
           <w:szCs w:val="24"/>
         </w:rPr>
-        <w:t xml:space="preserve">This connection is necessary for running cmdlets from the </w:t>
-      </w:r>
-      <w:proofErr w:type="spellStart"/>
-      <w:r>
-        <w:rPr>
-          <w:rFonts w:ascii="Times New Roman" w:hAnsi="Times New Roman" w:cs="Times New Roman"/>
-          <w:sz w:val="24"/>
-          <w:szCs w:val="24"/>
-        </w:rPr>
-        <w:t>AzureAD</w:t>
-      </w:r>
-      <w:proofErr w:type="spellEnd"/>
-      <w:r>
-        <w:rPr>
-          <w:rFonts w:ascii="Times New Roman" w:hAnsi="Times New Roman" w:cs="Times New Roman"/>
-          <w:sz w:val="24"/>
-          <w:szCs w:val="24"/>
-        </w:rPr>
-        <w:t xml:space="preserve"> module.</w:t>
+        <w:t>This connection is necessary for running cmdlets from the AzureAD module.</w:t>
       </w:r>
     </w:p>
     <w:p>
@@ -752,43 +614,7 @@
           <w:sz w:val="24"/>
           <w:szCs w:val="24"/>
         </w:rPr>
-        <w:t>Connect-</w:t>
-      </w:r>
-      <w:proofErr w:type="spellStart"/>
-      <w:r>
-        <w:rPr>
-          <w:rFonts w:ascii="Times New Roman" w:hAnsi="Times New Roman" w:cs="Times New Roman"/>
-          <w:sz w:val="24"/>
-          <w:szCs w:val="24"/>
-        </w:rPr>
-        <w:t>MsolService</w:t>
-      </w:r>
-      <w:proofErr w:type="spellEnd"/>
-      <w:r>
-        <w:rPr>
-          <w:rFonts w:ascii="Times New Roman" w:hAnsi="Times New Roman" w:cs="Times New Roman"/>
-          <w:sz w:val="24"/>
-          <w:szCs w:val="24"/>
-        </w:rPr>
-        <w:t xml:space="preserve"> -Credential $</w:t>
-      </w:r>
-      <w:proofErr w:type="spellStart"/>
-      <w:r>
-        <w:rPr>
-          <w:rFonts w:ascii="Times New Roman" w:hAnsi="Times New Roman" w:cs="Times New Roman"/>
-          <w:sz w:val="24"/>
-          <w:szCs w:val="24"/>
-        </w:rPr>
-        <w:t>UserCredential</w:t>
-      </w:r>
-      <w:proofErr w:type="spellEnd"/>
-      <w:r>
-        <w:rPr>
-          <w:rFonts w:ascii="Times New Roman" w:hAnsi="Times New Roman" w:cs="Times New Roman"/>
-          <w:sz w:val="24"/>
-          <w:szCs w:val="24"/>
-        </w:rPr>
-        <w:t xml:space="preserve">: </w:t>
+        <w:t xml:space="preserve">Connect-MsolService -Credential $UserCredential: </w:t>
       </w:r>
     </w:p>
     <w:p>
@@ -810,25 +636,7 @@
           <w:sz w:val="24"/>
           <w:szCs w:val="24"/>
         </w:rPr>
-        <w:t xml:space="preserve">Similarly, this line establishes a connection to Microsoft Online Services, needed for running cmdlets from the </w:t>
-      </w:r>
-      <w:proofErr w:type="spellStart"/>
-      <w:r>
-        <w:rPr>
-          <w:rFonts w:ascii="Times New Roman" w:hAnsi="Times New Roman" w:cs="Times New Roman"/>
-          <w:sz w:val="24"/>
-          <w:szCs w:val="24"/>
-        </w:rPr>
-        <w:t>MSOnline</w:t>
-      </w:r>
-      <w:proofErr w:type="spellEnd"/>
-      <w:r>
-        <w:rPr>
-          <w:rFonts w:ascii="Times New Roman" w:hAnsi="Times New Roman" w:cs="Times New Roman"/>
-          <w:sz w:val="24"/>
-          <w:szCs w:val="24"/>
-        </w:rPr>
-        <w:t xml:space="preserve"> module.</w:t>
+        <w:t>Similarly, this line establishes a connection to Microsoft Online Services, needed for running cmdlets from the MSOnline module.</w:t>
       </w:r>
     </w:p>
     <w:p>
@@ -859,81 +667,7 @@
           <w:sz w:val="24"/>
           <w:szCs w:val="24"/>
         </w:rPr>
-        <w:t>The following section from $</w:t>
-      </w:r>
-      <w:proofErr w:type="spellStart"/>
-      <w:r>
-        <w:rPr>
-          <w:rFonts w:ascii="Times New Roman" w:hAnsi="Times New Roman" w:cs="Times New Roman"/>
-          <w:sz w:val="24"/>
-          <w:szCs w:val="24"/>
-        </w:rPr>
-        <w:t>userForm</w:t>
-      </w:r>
-      <w:proofErr w:type="spellEnd"/>
-      <w:r>
-        <w:rPr>
-          <w:rFonts w:ascii="Times New Roman" w:hAnsi="Times New Roman" w:cs="Times New Roman"/>
-          <w:sz w:val="24"/>
-          <w:szCs w:val="24"/>
-        </w:rPr>
-        <w:t xml:space="preserve"> = New-Object </w:t>
-      </w:r>
-      <w:proofErr w:type="spellStart"/>
-      <w:proofErr w:type="gramStart"/>
-      <w:r>
-        <w:rPr>
-          <w:rFonts w:ascii="Times New Roman" w:hAnsi="Times New Roman" w:cs="Times New Roman"/>
-          <w:sz w:val="24"/>
-          <w:szCs w:val="24"/>
-        </w:rPr>
-        <w:t>System.Windows.Forms.Form</w:t>
-      </w:r>
-      <w:proofErr w:type="spellEnd"/>
-      <w:proofErr w:type="gramEnd"/>
-      <w:r>
-        <w:rPr>
-          <w:rFonts w:ascii="Times New Roman" w:hAnsi="Times New Roman" w:cs="Times New Roman"/>
-          <w:sz w:val="24"/>
-          <w:szCs w:val="24"/>
-        </w:rPr>
-        <w:t xml:space="preserve"> through $</w:t>
-      </w:r>
-      <w:proofErr w:type="spellStart"/>
-      <w:r>
-        <w:rPr>
-          <w:rFonts w:ascii="Times New Roman" w:hAnsi="Times New Roman" w:cs="Times New Roman"/>
-          <w:sz w:val="24"/>
-          <w:szCs w:val="24"/>
-        </w:rPr>
-        <w:t>userForm.Controls.Add</w:t>
-      </w:r>
-      <w:proofErr w:type="spellEnd"/>
-      <w:r>
-        <w:rPr>
-          <w:rFonts w:ascii="Times New Roman" w:hAnsi="Times New Roman" w:cs="Times New Roman"/>
-          <w:sz w:val="24"/>
-          <w:szCs w:val="24"/>
-        </w:rPr>
-        <w:t>($</w:t>
-      </w:r>
-      <w:proofErr w:type="spellStart"/>
-      <w:r>
-        <w:rPr>
-          <w:rFonts w:ascii="Times New Roman" w:hAnsi="Times New Roman" w:cs="Times New Roman"/>
-          <w:sz w:val="24"/>
-          <w:szCs w:val="24"/>
-        </w:rPr>
-        <w:t>categoryDropdown</w:t>
-      </w:r>
-      <w:proofErr w:type="spellEnd"/>
-      <w:r>
-        <w:rPr>
-          <w:rFonts w:ascii="Times New Roman" w:hAnsi="Times New Roman" w:cs="Times New Roman"/>
-          <w:sz w:val="24"/>
-          <w:szCs w:val="24"/>
-        </w:rPr>
-        <w:t>) creates a simple form using Windows Forms, which allows for graphical user interface interaction with the user. The form contains three components:</w:t>
+        <w:t>The following section from $userForm = New-Object System.Windows.Forms.Form through $userForm.Controls.Add($categoryDropdown) creates a simple form using Windows Forms, which allows for graphical user interface interaction with the user. The form contains three components:</w:t>
       </w:r>
     </w:p>
     <w:p>
@@ -964,61 +698,7 @@
           <w:sz w:val="24"/>
           <w:szCs w:val="24"/>
         </w:rPr>
-        <w:t xml:space="preserve">Two </w:t>
-      </w:r>
-      <w:proofErr w:type="spellStart"/>
-      <w:r>
-        <w:rPr>
-          <w:rFonts w:ascii="Times New Roman" w:hAnsi="Times New Roman" w:cs="Times New Roman"/>
-          <w:sz w:val="24"/>
-          <w:szCs w:val="24"/>
-        </w:rPr>
-        <w:t>TextBox</w:t>
-      </w:r>
-      <w:proofErr w:type="spellEnd"/>
-      <w:r>
-        <w:rPr>
-          <w:rFonts w:ascii="Times New Roman" w:hAnsi="Times New Roman" w:cs="Times New Roman"/>
-          <w:sz w:val="24"/>
-          <w:szCs w:val="24"/>
-        </w:rPr>
-        <w:t xml:space="preserve"> objects for first name and last name input ($</w:t>
-      </w:r>
-      <w:proofErr w:type="spellStart"/>
-      <w:r>
-        <w:rPr>
-          <w:rFonts w:ascii="Times New Roman" w:hAnsi="Times New Roman" w:cs="Times New Roman"/>
-          <w:sz w:val="24"/>
-          <w:szCs w:val="24"/>
-        </w:rPr>
-        <w:t>firstNameBox</w:t>
-      </w:r>
-      <w:proofErr w:type="spellEnd"/>
-      <w:r>
-        <w:rPr>
-          <w:rFonts w:ascii="Times New Roman" w:hAnsi="Times New Roman" w:cs="Times New Roman"/>
-          <w:sz w:val="24"/>
-          <w:szCs w:val="24"/>
-        </w:rPr>
-        <w:t>, $</w:t>
-      </w:r>
-      <w:proofErr w:type="spellStart"/>
-      <w:r>
-        <w:rPr>
-          <w:rFonts w:ascii="Times New Roman" w:hAnsi="Times New Roman" w:cs="Times New Roman"/>
-          <w:sz w:val="24"/>
-          <w:szCs w:val="24"/>
-        </w:rPr>
-        <w:t>lastNameBox</w:t>
-      </w:r>
-      <w:proofErr w:type="spellEnd"/>
-      <w:r>
-        <w:rPr>
-          <w:rFonts w:ascii="Times New Roman" w:hAnsi="Times New Roman" w:cs="Times New Roman"/>
-          <w:sz w:val="24"/>
-          <w:szCs w:val="24"/>
-        </w:rPr>
-        <w:t>).</w:t>
+        <w:t>Two TextBox objects for first name and last name input ($firstNameBox, $lastNameBox).</w:t>
       </w:r>
     </w:p>
     <w:p>
@@ -1060,43 +740,7 @@
           <w:sz w:val="24"/>
           <w:szCs w:val="24"/>
         </w:rPr>
-        <w:t xml:space="preserve">A </w:t>
-      </w:r>
-      <w:proofErr w:type="spellStart"/>
-      <w:r>
-        <w:rPr>
-          <w:rFonts w:ascii="Times New Roman" w:hAnsi="Times New Roman" w:cs="Times New Roman"/>
-          <w:sz w:val="24"/>
-          <w:szCs w:val="24"/>
-        </w:rPr>
-        <w:t>ComboBox</w:t>
-      </w:r>
-      <w:proofErr w:type="spellEnd"/>
-      <w:r>
-        <w:rPr>
-          <w:rFonts w:ascii="Times New Roman" w:hAnsi="Times New Roman" w:cs="Times New Roman"/>
-          <w:sz w:val="24"/>
-          <w:szCs w:val="24"/>
-        </w:rPr>
-        <w:t xml:space="preserve"> object ($</w:t>
-      </w:r>
-      <w:proofErr w:type="spellStart"/>
-      <w:r>
-        <w:rPr>
-          <w:rFonts w:ascii="Times New Roman" w:hAnsi="Times New Roman" w:cs="Times New Roman"/>
-          <w:sz w:val="24"/>
-          <w:szCs w:val="24"/>
-        </w:rPr>
-        <w:t>categoryDropdown</w:t>
-      </w:r>
-      <w:proofErr w:type="spellEnd"/>
-      <w:r>
-        <w:rPr>
-          <w:rFonts w:ascii="Times New Roman" w:hAnsi="Times New Roman" w:cs="Times New Roman"/>
-          <w:sz w:val="24"/>
-          <w:szCs w:val="24"/>
-        </w:rPr>
-        <w:t xml:space="preserve">) for selecting the category of the user being created. </w:t>
+        <w:t xml:space="preserve">A ComboBox object ($categoryDropdown) for selecting the category of the user being created. </w:t>
       </w:r>
     </w:p>
     <w:p>
@@ -1151,81 +795,7 @@
           <w:sz w:val="24"/>
           <w:szCs w:val="24"/>
         </w:rPr>
-        <w:t>$</w:t>
-      </w:r>
-      <w:proofErr w:type="spellStart"/>
-      <w:r>
-        <w:rPr>
-          <w:rFonts w:ascii="Times New Roman" w:hAnsi="Times New Roman" w:cs="Times New Roman"/>
-          <w:sz w:val="24"/>
-          <w:szCs w:val="24"/>
-        </w:rPr>
-        <w:t>okButton</w:t>
-      </w:r>
-      <w:proofErr w:type="spellEnd"/>
-      <w:r>
-        <w:rPr>
-          <w:rFonts w:ascii="Times New Roman" w:hAnsi="Times New Roman" w:cs="Times New Roman"/>
-          <w:sz w:val="24"/>
-          <w:szCs w:val="24"/>
-        </w:rPr>
-        <w:t xml:space="preserve"> = New-Object </w:t>
-      </w:r>
-      <w:proofErr w:type="spellStart"/>
-      <w:proofErr w:type="gramStart"/>
-      <w:r>
-        <w:rPr>
-          <w:rFonts w:ascii="Times New Roman" w:hAnsi="Times New Roman" w:cs="Times New Roman"/>
-          <w:sz w:val="24"/>
-          <w:szCs w:val="24"/>
-        </w:rPr>
-        <w:t>System.Windows.Forms.Button</w:t>
-      </w:r>
-      <w:proofErr w:type="spellEnd"/>
-      <w:proofErr w:type="gramEnd"/>
-      <w:r>
-        <w:rPr>
-          <w:rFonts w:ascii="Times New Roman" w:hAnsi="Times New Roman" w:cs="Times New Roman"/>
-          <w:sz w:val="24"/>
-          <w:szCs w:val="24"/>
-        </w:rPr>
-        <w:t>...$</w:t>
-      </w:r>
-      <w:proofErr w:type="spellStart"/>
-      <w:r>
-        <w:rPr>
-          <w:rFonts w:ascii="Times New Roman" w:hAnsi="Times New Roman" w:cs="Times New Roman"/>
-          <w:sz w:val="24"/>
-          <w:szCs w:val="24"/>
-        </w:rPr>
-        <w:t>userForm.Controls.Add</w:t>
-      </w:r>
-      <w:proofErr w:type="spellEnd"/>
-      <w:r>
-        <w:rPr>
-          <w:rFonts w:ascii="Times New Roman" w:hAnsi="Times New Roman" w:cs="Times New Roman"/>
-          <w:sz w:val="24"/>
-          <w:szCs w:val="24"/>
-        </w:rPr>
-        <w:t>($</w:t>
-      </w:r>
-      <w:proofErr w:type="spellStart"/>
-      <w:r>
-        <w:rPr>
-          <w:rFonts w:ascii="Times New Roman" w:hAnsi="Times New Roman" w:cs="Times New Roman"/>
-          <w:sz w:val="24"/>
-          <w:szCs w:val="24"/>
-        </w:rPr>
-        <w:t>okButton</w:t>
-      </w:r>
-      <w:proofErr w:type="spellEnd"/>
-      <w:r>
-        <w:rPr>
-          <w:rFonts w:ascii="Times New Roman" w:hAnsi="Times New Roman" w:cs="Times New Roman"/>
-          <w:sz w:val="24"/>
-          <w:szCs w:val="24"/>
-        </w:rPr>
-        <w:t xml:space="preserve">): </w:t>
+        <w:t xml:space="preserve">$okButton = New-Object System.Windows.Forms.Button...$userForm.Controls.Add($okButton): </w:t>
       </w:r>
     </w:p>
     <w:p>
@@ -1269,25 +839,7 @@
           <w:sz w:val="24"/>
           <w:szCs w:val="24"/>
         </w:rPr>
-        <w:t xml:space="preserve">When clicked, it triggers an event that collects data from the form, generates a confirmation form, and runs code to create a new Azure AD user based on the </w:t>
-      </w:r>
-      <w:proofErr w:type="gramStart"/>
-      <w:r>
-        <w:rPr>
-          <w:rFonts w:ascii="Times New Roman" w:hAnsi="Times New Roman" w:cs="Times New Roman"/>
-          <w:sz w:val="24"/>
-          <w:szCs w:val="24"/>
-        </w:rPr>
-        <w:t>inputted</w:t>
-      </w:r>
-      <w:proofErr w:type="gramEnd"/>
-      <w:r>
-        <w:rPr>
-          <w:rFonts w:ascii="Times New Roman" w:hAnsi="Times New Roman" w:cs="Times New Roman"/>
-          <w:sz w:val="24"/>
-          <w:szCs w:val="24"/>
-        </w:rPr>
-        <w:t xml:space="preserve"> information.</w:t>
+        <w:t>When clicked, it triggers an event that collects data from the form, generates a confirmation form, and runs code to create a new Azure AD user based on the inputted information.</w:t>
       </w:r>
     </w:p>
     <w:p>
@@ -1318,43 +870,7 @@
           <w:sz w:val="24"/>
           <w:szCs w:val="24"/>
         </w:rPr>
-        <w:t>$</w:t>
-      </w:r>
-      <w:proofErr w:type="spellStart"/>
-      <w:r>
-        <w:rPr>
-          <w:rFonts w:ascii="Times New Roman" w:hAnsi="Times New Roman" w:cs="Times New Roman"/>
-          <w:sz w:val="24"/>
-          <w:szCs w:val="24"/>
-        </w:rPr>
-        <w:t>okButton.Add_</w:t>
-      </w:r>
-      <w:proofErr w:type="gramStart"/>
-      <w:r>
-        <w:rPr>
-          <w:rFonts w:ascii="Times New Roman" w:hAnsi="Times New Roman" w:cs="Times New Roman"/>
-          <w:sz w:val="24"/>
-          <w:szCs w:val="24"/>
-        </w:rPr>
-        <w:t>Click</w:t>
-      </w:r>
-      <w:proofErr w:type="spellEnd"/>
-      <w:r>
-        <w:rPr>
-          <w:rFonts w:ascii="Times New Roman" w:hAnsi="Times New Roman" w:cs="Times New Roman"/>
-          <w:sz w:val="24"/>
-          <w:szCs w:val="24"/>
-        </w:rPr>
-        <w:t>(</w:t>
-      </w:r>
-      <w:proofErr w:type="gramEnd"/>
-      <w:r>
-        <w:rPr>
-          <w:rFonts w:ascii="Times New Roman" w:hAnsi="Times New Roman" w:cs="Times New Roman"/>
-          <w:sz w:val="24"/>
-          <w:szCs w:val="24"/>
-        </w:rPr>
-        <w:t xml:space="preserve">{...}): </w:t>
+        <w:t xml:space="preserve">$okButton.Add_Click({...}): </w:t>
       </w:r>
     </w:p>
     <w:p>
@@ -1398,25 +914,7 @@
           <w:sz w:val="24"/>
           <w:szCs w:val="24"/>
         </w:rPr>
-        <w:t xml:space="preserve">It includes code to collect the data </w:t>
-      </w:r>
-      <w:proofErr w:type="gramStart"/>
-      <w:r>
-        <w:rPr>
-          <w:rFonts w:ascii="Times New Roman" w:hAnsi="Times New Roman" w:cs="Times New Roman"/>
-          <w:sz w:val="24"/>
-          <w:szCs w:val="24"/>
-        </w:rPr>
-        <w:t>entered into</w:t>
-      </w:r>
-      <w:proofErr w:type="gramEnd"/>
-      <w:r>
-        <w:rPr>
-          <w:rFonts w:ascii="Times New Roman" w:hAnsi="Times New Roman" w:cs="Times New Roman"/>
-          <w:sz w:val="24"/>
-          <w:szCs w:val="24"/>
-        </w:rPr>
-        <w:t xml:space="preserve"> the form and create a new user. </w:t>
+        <w:t xml:space="preserve">It includes code to collect the data entered into the form and create a new user. </w:t>
       </w:r>
     </w:p>
     <w:p>
@@ -1438,43 +936,7 @@
           <w:sz w:val="24"/>
           <w:szCs w:val="24"/>
         </w:rPr>
-        <w:t>The entered first name, last name, and user category are stored in $</w:t>
-      </w:r>
-      <w:proofErr w:type="spellStart"/>
-      <w:r>
-        <w:rPr>
-          <w:rFonts w:ascii="Times New Roman" w:hAnsi="Times New Roman" w:cs="Times New Roman"/>
-          <w:sz w:val="24"/>
-          <w:szCs w:val="24"/>
-        </w:rPr>
-        <w:t>firstName</w:t>
-      </w:r>
-      <w:proofErr w:type="spellEnd"/>
-      <w:r>
-        <w:rPr>
-          <w:rFonts w:ascii="Times New Roman" w:hAnsi="Times New Roman" w:cs="Times New Roman"/>
-          <w:sz w:val="24"/>
-          <w:szCs w:val="24"/>
-        </w:rPr>
-        <w:t>, $</w:t>
-      </w:r>
-      <w:proofErr w:type="spellStart"/>
-      <w:r>
-        <w:rPr>
-          <w:rFonts w:ascii="Times New Roman" w:hAnsi="Times New Roman" w:cs="Times New Roman"/>
-          <w:sz w:val="24"/>
-          <w:szCs w:val="24"/>
-        </w:rPr>
-        <w:t>lastName</w:t>
-      </w:r>
-      <w:proofErr w:type="spellEnd"/>
-      <w:r>
-        <w:rPr>
-          <w:rFonts w:ascii="Times New Roman" w:hAnsi="Times New Roman" w:cs="Times New Roman"/>
-          <w:sz w:val="24"/>
-          <w:szCs w:val="24"/>
-        </w:rPr>
-        <w:t>, and $category respectively.</w:t>
+        <w:t>The entered first name, last name, and user category are stored in $firstName, $lastName, and $category respectively.</w:t>
       </w:r>
     </w:p>
     <w:p>
@@ -1506,43 +968,7 @@
           <w:szCs w:val="24"/>
         </w:rPr>
         <w:lastRenderedPageBreak/>
-        <w:t>$</w:t>
-      </w:r>
-      <w:proofErr w:type="spellStart"/>
-      <w:r>
-        <w:rPr>
-          <w:rFonts w:ascii="Times New Roman" w:hAnsi="Times New Roman" w:cs="Times New Roman"/>
-          <w:sz w:val="24"/>
-          <w:szCs w:val="24"/>
-        </w:rPr>
-        <w:t>confirmationForm</w:t>
-      </w:r>
-      <w:proofErr w:type="spellEnd"/>
-      <w:r>
-        <w:rPr>
-          <w:rFonts w:ascii="Times New Roman" w:hAnsi="Times New Roman" w:cs="Times New Roman"/>
-          <w:sz w:val="24"/>
-          <w:szCs w:val="24"/>
-        </w:rPr>
-        <w:t xml:space="preserve"> = New-Object </w:t>
-      </w:r>
-      <w:proofErr w:type="gramStart"/>
-      <w:r>
-        <w:rPr>
-          <w:rFonts w:ascii="Times New Roman" w:hAnsi="Times New Roman" w:cs="Times New Roman"/>
-          <w:sz w:val="24"/>
-          <w:szCs w:val="24"/>
-        </w:rPr>
-        <w:t>System.Windows.Forms.Form</w:t>
-      </w:r>
-      <w:proofErr w:type="gramEnd"/>
-      <w:r>
-        <w:rPr>
-          <w:rFonts w:ascii="Times New Roman" w:hAnsi="Times New Roman" w:cs="Times New Roman"/>
-          <w:sz w:val="24"/>
-          <w:szCs w:val="24"/>
-        </w:rPr>
-        <w:t xml:space="preserve">...$confirmationForm.Controls.Add($confirmationLabel): </w:t>
+        <w:t xml:space="preserve">$confirmationForm = New-Object System.Windows.Forms.Form...$confirmationForm.Controls.Add($confirmationLabel): </w:t>
       </w:r>
     </w:p>
     <w:p>
@@ -1564,25 +990,7 @@
           <w:sz w:val="24"/>
           <w:szCs w:val="24"/>
         </w:rPr>
-        <w:t xml:space="preserve">These lines generate a confirmation form with a label displaying the data </w:t>
-      </w:r>
-      <w:proofErr w:type="gramStart"/>
-      <w:r>
-        <w:rPr>
-          <w:rFonts w:ascii="Times New Roman" w:hAnsi="Times New Roman" w:cs="Times New Roman"/>
-          <w:sz w:val="24"/>
-          <w:szCs w:val="24"/>
-        </w:rPr>
-        <w:t>entered into</w:t>
-      </w:r>
-      <w:proofErr w:type="gramEnd"/>
-      <w:r>
-        <w:rPr>
-          <w:rFonts w:ascii="Times New Roman" w:hAnsi="Times New Roman" w:cs="Times New Roman"/>
-          <w:sz w:val="24"/>
-          <w:szCs w:val="24"/>
-        </w:rPr>
-        <w:t xml:space="preserve"> the original form. </w:t>
+        <w:t xml:space="preserve">These lines generate a confirmation form with a label displaying the data entered into the original form. </w:t>
       </w:r>
     </w:p>
     <w:p>
@@ -1635,333 +1043,7 @@
           <w:sz w:val="24"/>
           <w:szCs w:val="24"/>
         </w:rPr>
-        <w:t>$</w:t>
-      </w:r>
-      <w:proofErr w:type="spellStart"/>
-      <w:r>
-        <w:rPr>
-          <w:rFonts w:ascii="Times New Roman" w:hAnsi="Times New Roman" w:cs="Times New Roman"/>
-          <w:sz w:val="24"/>
-          <w:szCs w:val="24"/>
-        </w:rPr>
-        <w:t>okButton</w:t>
-      </w:r>
-      <w:proofErr w:type="spellEnd"/>
-      <w:r>
-        <w:rPr>
-          <w:rFonts w:ascii="Times New Roman" w:hAnsi="Times New Roman" w:cs="Times New Roman"/>
-          <w:sz w:val="24"/>
-          <w:szCs w:val="24"/>
-        </w:rPr>
-        <w:t xml:space="preserve"> = New-Object </w:t>
-      </w:r>
-      <w:proofErr w:type="spellStart"/>
-      <w:proofErr w:type="gramStart"/>
-      <w:r>
-        <w:rPr>
-          <w:rFonts w:ascii="Times New Roman" w:hAnsi="Times New Roman" w:cs="Times New Roman"/>
-          <w:sz w:val="24"/>
-          <w:szCs w:val="24"/>
-        </w:rPr>
-        <w:t>System.Windows.Forms.Button</w:t>
-      </w:r>
-      <w:proofErr w:type="spellEnd"/>
-      <w:proofErr w:type="gramEnd"/>
-      <w:r>
-        <w:rPr>
-          <w:rFonts w:ascii="Times New Roman" w:hAnsi="Times New Roman" w:cs="Times New Roman"/>
-          <w:sz w:val="24"/>
-          <w:szCs w:val="24"/>
-        </w:rPr>
-        <w:t>...$</w:t>
-      </w:r>
-      <w:proofErr w:type="spellStart"/>
-      <w:r>
-        <w:rPr>
-          <w:rFonts w:ascii="Times New Roman" w:hAnsi="Times New Roman" w:cs="Times New Roman"/>
-          <w:sz w:val="24"/>
-          <w:szCs w:val="24"/>
-        </w:rPr>
-        <w:t>confirmationForm.Close</w:t>
-      </w:r>
-      <w:proofErr w:type="spellEnd"/>
-      <w:r>
-        <w:rPr>
-          <w:rFonts w:ascii="Times New Roman" w:hAnsi="Times New Roman" w:cs="Times New Roman"/>
-          <w:sz w:val="24"/>
-          <w:szCs w:val="24"/>
-        </w:rPr>
-        <w:t>() and $</w:t>
-      </w:r>
-      <w:proofErr w:type="spellStart"/>
-      <w:r>
-        <w:rPr>
-          <w:rFonts w:ascii="Times New Roman" w:hAnsi="Times New Roman" w:cs="Times New Roman"/>
-          <w:sz w:val="24"/>
-          <w:szCs w:val="24"/>
-        </w:rPr>
-        <w:t>newUser</w:t>
-      </w:r>
-      <w:proofErr w:type="spellEnd"/>
-      <w:r>
-        <w:rPr>
-          <w:rFonts w:ascii="Times New Roman" w:hAnsi="Times New Roman" w:cs="Times New Roman"/>
-          <w:sz w:val="24"/>
-          <w:szCs w:val="24"/>
-        </w:rPr>
-        <w:t xml:space="preserve"> = New-</w:t>
-      </w:r>
-      <w:proofErr w:type="spellStart"/>
-      <w:r>
-        <w:rPr>
-          <w:rFonts w:ascii="Times New Roman" w:hAnsi="Times New Roman" w:cs="Times New Roman"/>
-          <w:sz w:val="24"/>
-          <w:szCs w:val="24"/>
-        </w:rPr>
-        <w:t>AzureADUser</w:t>
-      </w:r>
-      <w:proofErr w:type="spellEnd"/>
-      <w:r>
-        <w:rPr>
-          <w:rFonts w:ascii="Times New Roman" w:hAnsi="Times New Roman" w:cs="Times New Roman"/>
-          <w:sz w:val="24"/>
-          <w:szCs w:val="24"/>
-        </w:rPr>
-        <w:t xml:space="preserve"> -DisplayName $</w:t>
-      </w:r>
-      <w:proofErr w:type="spellStart"/>
-      <w:r>
-        <w:rPr>
-          <w:rFonts w:ascii="Times New Roman" w:hAnsi="Times New Roman" w:cs="Times New Roman"/>
-          <w:sz w:val="24"/>
-          <w:szCs w:val="24"/>
-        </w:rPr>
-        <w:t>displayName</w:t>
-      </w:r>
-      <w:proofErr w:type="spellEnd"/>
-      <w:r>
-        <w:rPr>
-          <w:rFonts w:ascii="Times New Roman" w:hAnsi="Times New Roman" w:cs="Times New Roman"/>
-          <w:sz w:val="24"/>
-          <w:szCs w:val="24"/>
-        </w:rPr>
-        <w:t xml:space="preserve"> -</w:t>
-      </w:r>
-      <w:proofErr w:type="spellStart"/>
-      <w:r>
-        <w:rPr>
-          <w:rFonts w:ascii="Times New Roman" w:hAnsi="Times New Roman" w:cs="Times New Roman"/>
-          <w:sz w:val="24"/>
-          <w:szCs w:val="24"/>
-        </w:rPr>
-        <w:t>PasswordProfile</w:t>
-      </w:r>
-      <w:proofErr w:type="spellEnd"/>
-      <w:r>
-        <w:rPr>
-          <w:rFonts w:ascii="Times New Roman" w:hAnsi="Times New Roman" w:cs="Times New Roman"/>
-          <w:sz w:val="24"/>
-          <w:szCs w:val="24"/>
-        </w:rPr>
-        <w:t xml:space="preserve"> $</w:t>
-      </w:r>
-      <w:proofErr w:type="spellStart"/>
-      <w:r>
-        <w:rPr>
-          <w:rFonts w:ascii="Times New Roman" w:hAnsi="Times New Roman" w:cs="Times New Roman"/>
-          <w:sz w:val="24"/>
-          <w:szCs w:val="24"/>
-        </w:rPr>
-        <w:t>passwordProfile</w:t>
-      </w:r>
-      <w:proofErr w:type="spellEnd"/>
-      <w:r>
-        <w:rPr>
-          <w:rFonts w:ascii="Times New Roman" w:hAnsi="Times New Roman" w:cs="Times New Roman"/>
-          <w:sz w:val="24"/>
-          <w:szCs w:val="24"/>
-        </w:rPr>
-        <w:t xml:space="preserve"> -</w:t>
-      </w:r>
-      <w:proofErr w:type="spellStart"/>
-      <w:r>
-        <w:rPr>
-          <w:rFonts w:ascii="Times New Roman" w:hAnsi="Times New Roman" w:cs="Times New Roman"/>
-          <w:sz w:val="24"/>
-          <w:szCs w:val="24"/>
-        </w:rPr>
-        <w:t>UserPrincipalName</w:t>
-      </w:r>
-      <w:proofErr w:type="spellEnd"/>
-      <w:r>
-        <w:rPr>
-          <w:rFonts w:ascii="Times New Roman" w:hAnsi="Times New Roman" w:cs="Times New Roman"/>
-          <w:sz w:val="24"/>
-          <w:szCs w:val="24"/>
-        </w:rPr>
-        <w:t xml:space="preserve"> $</w:t>
-      </w:r>
-      <w:proofErr w:type="spellStart"/>
-      <w:r>
-        <w:rPr>
-          <w:rFonts w:ascii="Times New Roman" w:hAnsi="Times New Roman" w:cs="Times New Roman"/>
-          <w:sz w:val="24"/>
-          <w:szCs w:val="24"/>
-        </w:rPr>
-        <w:t>userPrincipalName</w:t>
-      </w:r>
-      <w:proofErr w:type="spellEnd"/>
-      <w:r>
-        <w:rPr>
-          <w:rFonts w:ascii="Times New Roman" w:hAnsi="Times New Roman" w:cs="Times New Roman"/>
-          <w:sz w:val="24"/>
-          <w:szCs w:val="24"/>
-        </w:rPr>
-        <w:t xml:space="preserve"> -</w:t>
-      </w:r>
-      <w:proofErr w:type="spellStart"/>
-      <w:r>
-        <w:rPr>
-          <w:rFonts w:ascii="Times New Roman" w:hAnsi="Times New Roman" w:cs="Times New Roman"/>
-          <w:sz w:val="24"/>
-          <w:szCs w:val="24"/>
-        </w:rPr>
-        <w:t>AccountEnabled</w:t>
-      </w:r>
-      <w:proofErr w:type="spellEnd"/>
-      <w:r>
-        <w:rPr>
-          <w:rFonts w:ascii="Times New Roman" w:hAnsi="Times New Roman" w:cs="Times New Roman"/>
-          <w:sz w:val="24"/>
-          <w:szCs w:val="24"/>
-        </w:rPr>
-        <w:t xml:space="preserve"> $true -</w:t>
-      </w:r>
-      <w:proofErr w:type="spellStart"/>
-      <w:r>
-        <w:rPr>
-          <w:rFonts w:ascii="Times New Roman" w:hAnsi="Times New Roman" w:cs="Times New Roman"/>
-          <w:sz w:val="24"/>
-          <w:szCs w:val="24"/>
-        </w:rPr>
-        <w:t>MailNickName</w:t>
-      </w:r>
-      <w:proofErr w:type="spellEnd"/>
-      <w:r>
-        <w:rPr>
-          <w:rFonts w:ascii="Times New Roman" w:hAnsi="Times New Roman" w:cs="Times New Roman"/>
-          <w:sz w:val="24"/>
-          <w:szCs w:val="24"/>
-        </w:rPr>
-        <w:t xml:space="preserve"> $</w:t>
-      </w:r>
-      <w:proofErr w:type="spellStart"/>
-      <w:r>
-        <w:rPr>
-          <w:rFonts w:ascii="Times New Roman" w:hAnsi="Times New Roman" w:cs="Times New Roman"/>
-          <w:sz w:val="24"/>
-          <w:szCs w:val="24"/>
-        </w:rPr>
-        <w:t>userPrincipalName</w:t>
-      </w:r>
-      <w:proofErr w:type="spellEnd"/>
-      <w:r>
-        <w:rPr>
-          <w:rFonts w:ascii="Times New Roman" w:hAnsi="Times New Roman" w:cs="Times New Roman"/>
-          <w:sz w:val="24"/>
-          <w:szCs w:val="24"/>
-        </w:rPr>
-        <w:t xml:space="preserve"> -</w:t>
-      </w:r>
-      <w:proofErr w:type="spellStart"/>
-      <w:r>
-        <w:rPr>
-          <w:rFonts w:ascii="Times New Roman" w:hAnsi="Times New Roman" w:cs="Times New Roman"/>
-          <w:sz w:val="24"/>
-          <w:szCs w:val="24"/>
-        </w:rPr>
-        <w:t>UsageLocation</w:t>
-      </w:r>
-      <w:proofErr w:type="spellEnd"/>
-      <w:r>
-        <w:rPr>
-          <w:rFonts w:ascii="Times New Roman" w:hAnsi="Times New Roman" w:cs="Times New Roman"/>
-          <w:sz w:val="24"/>
-          <w:szCs w:val="24"/>
-        </w:rPr>
-        <w:t xml:space="preserve"> US -</w:t>
-      </w:r>
-      <w:proofErr w:type="spellStart"/>
-      <w:r>
-        <w:rPr>
-          <w:rFonts w:ascii="Times New Roman" w:hAnsi="Times New Roman" w:cs="Times New Roman"/>
-          <w:sz w:val="24"/>
-          <w:szCs w:val="24"/>
-        </w:rPr>
-        <w:t>OtherMails</w:t>
-      </w:r>
-      <w:proofErr w:type="spellEnd"/>
-      <w:r>
-        <w:rPr>
-          <w:rFonts w:ascii="Times New Roman" w:hAnsi="Times New Roman" w:cs="Times New Roman"/>
-          <w:sz w:val="24"/>
-          <w:szCs w:val="24"/>
-        </w:rPr>
-        <w:t xml:space="preserve"> $</w:t>
-      </w:r>
-      <w:proofErr w:type="spellStart"/>
-      <w:r>
-        <w:rPr>
-          <w:rFonts w:ascii="Times New Roman" w:hAnsi="Times New Roman" w:cs="Times New Roman"/>
-          <w:sz w:val="24"/>
-          <w:szCs w:val="24"/>
-        </w:rPr>
-        <w:t>userPrincipalName</w:t>
-      </w:r>
-      <w:proofErr w:type="spellEnd"/>
-      <w:r>
-        <w:rPr>
-          <w:rFonts w:ascii="Times New Roman" w:hAnsi="Times New Roman" w:cs="Times New Roman"/>
-          <w:sz w:val="24"/>
-          <w:szCs w:val="24"/>
-        </w:rPr>
-        <w:t xml:space="preserve"> -</w:t>
-      </w:r>
-      <w:proofErr w:type="spellStart"/>
-      <w:r>
-        <w:rPr>
-          <w:rFonts w:ascii="Times New Roman" w:hAnsi="Times New Roman" w:cs="Times New Roman"/>
-          <w:sz w:val="24"/>
-          <w:szCs w:val="24"/>
-        </w:rPr>
-        <w:t>ImmutableId</w:t>
-      </w:r>
-      <w:proofErr w:type="spellEnd"/>
-      <w:r>
-        <w:rPr>
-          <w:rFonts w:ascii="Times New Roman" w:hAnsi="Times New Roman" w:cs="Times New Roman"/>
-          <w:sz w:val="24"/>
-          <w:szCs w:val="24"/>
-        </w:rPr>
-        <w:t xml:space="preserve"> $</w:t>
-      </w:r>
-      <w:proofErr w:type="spellStart"/>
-      <w:r>
-        <w:rPr>
-          <w:rFonts w:ascii="Times New Roman" w:hAnsi="Times New Roman" w:cs="Times New Roman"/>
-          <w:sz w:val="24"/>
-          <w:szCs w:val="24"/>
-        </w:rPr>
-        <w:t>userPrincipalName</w:t>
-      </w:r>
-      <w:proofErr w:type="spellEnd"/>
-      <w:r>
-        <w:rPr>
-          <w:rFonts w:ascii="Times New Roman" w:hAnsi="Times New Roman" w:cs="Times New Roman"/>
-          <w:sz w:val="24"/>
-          <w:szCs w:val="24"/>
-        </w:rPr>
-        <w:t>: These sections create a new "OK" button for the confirmation form and define what happens when the button is clicked. If the user confirms the details, the script proceeds to create a new Azure AD user with the provided details.</w:t>
+        <w:t>$okButton = New-Object System.Windows.Forms.Button...$confirmationForm.Close() and $newUser = New-AzureADUser -DisplayName $displayName -PasswordProfile $passwordProfile -UserPrincipalName $userPrincipalName -AccountEnabled $true -MailNickName $userPrincipalName -UsageLocation US -OtherMails $userPrincipalName -ImmutableId $userPrincipalName: These sections create a new "OK" button for the confirmation form and define what happens when the button is clicked. If the user confirms the details, the script proceeds to create a new Azure AD user with the provided details.</w:t>
       </w:r>
     </w:p>
     <w:p>
@@ -1992,43 +1074,7 @@
           <w:sz w:val="24"/>
           <w:szCs w:val="24"/>
         </w:rPr>
-        <w:t>$</w:t>
-      </w:r>
-      <w:proofErr w:type="spellStart"/>
-      <w:r>
-        <w:rPr>
-          <w:rFonts w:ascii="Times New Roman" w:hAnsi="Times New Roman" w:cs="Times New Roman"/>
-          <w:sz w:val="24"/>
-          <w:szCs w:val="24"/>
-        </w:rPr>
-        <w:t>okButton.Add_</w:t>
-      </w:r>
-      <w:proofErr w:type="gramStart"/>
-      <w:r>
-        <w:rPr>
-          <w:rFonts w:ascii="Times New Roman" w:hAnsi="Times New Roman" w:cs="Times New Roman"/>
-          <w:sz w:val="24"/>
-          <w:szCs w:val="24"/>
-        </w:rPr>
-        <w:t>Click</w:t>
-      </w:r>
-      <w:proofErr w:type="spellEnd"/>
-      <w:r>
-        <w:rPr>
-          <w:rFonts w:ascii="Times New Roman" w:hAnsi="Times New Roman" w:cs="Times New Roman"/>
-          <w:sz w:val="24"/>
-          <w:szCs w:val="24"/>
-        </w:rPr>
-        <w:t>(</w:t>
-      </w:r>
-      <w:proofErr w:type="gramEnd"/>
-      <w:r>
-        <w:rPr>
-          <w:rFonts w:ascii="Times New Roman" w:hAnsi="Times New Roman" w:cs="Times New Roman"/>
-          <w:sz w:val="24"/>
-          <w:szCs w:val="24"/>
-        </w:rPr>
-        <w:t>{...}): This section is another click event handler for the "OK" button. This code is run if the user clicks "OK" on the confirmation form. It sets user properties based on the user category selected, prompts another confirmation, and finally creates the user in Azure AD.</w:t>
+        <w:t>$okButton.Add_Click({...}): This section is another click event handler for the "OK" button. This code is run if the user clicks "OK" on the confirmation form. It sets user properties based on the user category selected, prompts another confirmation, and finally creates the user in Azure AD.</w:t>
       </w:r>
     </w:p>
     <w:p>
@@ -2090,169 +1136,7 @@
           <w:sz w:val="24"/>
           <w:szCs w:val="24"/>
         </w:rPr>
-        <w:t>New-</w:t>
-      </w:r>
-      <w:proofErr w:type="spellStart"/>
-      <w:r>
-        <w:rPr>
-          <w:rFonts w:ascii="Times New Roman" w:hAnsi="Times New Roman" w:cs="Times New Roman"/>
-          <w:sz w:val="24"/>
-          <w:szCs w:val="24"/>
-        </w:rPr>
-        <w:t>MsolUser</w:t>
-      </w:r>
-      <w:proofErr w:type="spellEnd"/>
-      <w:r>
-        <w:rPr>
-          <w:rFonts w:ascii="Times New Roman" w:hAnsi="Times New Roman" w:cs="Times New Roman"/>
-          <w:sz w:val="24"/>
-          <w:szCs w:val="24"/>
-        </w:rPr>
-        <w:t xml:space="preserve"> -</w:t>
-      </w:r>
-      <w:proofErr w:type="spellStart"/>
-      <w:r>
-        <w:rPr>
-          <w:rFonts w:ascii="Times New Roman" w:hAnsi="Times New Roman" w:cs="Times New Roman"/>
-          <w:sz w:val="24"/>
-          <w:szCs w:val="24"/>
-        </w:rPr>
-        <w:t>UserPrincipalName</w:t>
-      </w:r>
-      <w:proofErr w:type="spellEnd"/>
-      <w:r>
-        <w:rPr>
-          <w:rFonts w:ascii="Times New Roman" w:hAnsi="Times New Roman" w:cs="Times New Roman"/>
-          <w:sz w:val="24"/>
-          <w:szCs w:val="24"/>
-        </w:rPr>
-        <w:t xml:space="preserve"> $email -DisplayName $</w:t>
-      </w:r>
-      <w:proofErr w:type="spellStart"/>
-      <w:r>
-        <w:rPr>
-          <w:rFonts w:ascii="Times New Roman" w:hAnsi="Times New Roman" w:cs="Times New Roman"/>
-          <w:sz w:val="24"/>
-          <w:szCs w:val="24"/>
-        </w:rPr>
-        <w:t>displayName</w:t>
-      </w:r>
-      <w:proofErr w:type="spellEnd"/>
-      <w:r>
-        <w:rPr>
-          <w:rFonts w:ascii="Times New Roman" w:hAnsi="Times New Roman" w:cs="Times New Roman"/>
-          <w:sz w:val="24"/>
-          <w:szCs w:val="24"/>
-        </w:rPr>
-        <w:t xml:space="preserve"> -FirstName $</w:t>
-      </w:r>
-      <w:proofErr w:type="spellStart"/>
-      <w:r>
-        <w:rPr>
-          <w:rFonts w:ascii="Times New Roman" w:hAnsi="Times New Roman" w:cs="Times New Roman"/>
-          <w:sz w:val="24"/>
-          <w:szCs w:val="24"/>
-        </w:rPr>
-        <w:t>firstName</w:t>
-      </w:r>
-      <w:proofErr w:type="spellEnd"/>
-      <w:r>
-        <w:rPr>
-          <w:rFonts w:ascii="Times New Roman" w:hAnsi="Times New Roman" w:cs="Times New Roman"/>
-          <w:sz w:val="24"/>
-          <w:szCs w:val="24"/>
-        </w:rPr>
-        <w:t xml:space="preserve"> -</w:t>
-      </w:r>
-      <w:proofErr w:type="spellStart"/>
-      <w:r>
-        <w:rPr>
-          <w:rFonts w:ascii="Times New Roman" w:hAnsi="Times New Roman" w:cs="Times New Roman"/>
-          <w:sz w:val="24"/>
-          <w:szCs w:val="24"/>
-        </w:rPr>
-        <w:t>LastName</w:t>
-      </w:r>
-      <w:proofErr w:type="spellEnd"/>
-      <w:r>
-        <w:rPr>
-          <w:rFonts w:ascii="Times New Roman" w:hAnsi="Times New Roman" w:cs="Times New Roman"/>
-          <w:sz w:val="24"/>
-          <w:szCs w:val="24"/>
-        </w:rPr>
-        <w:t xml:space="preserve"> $</w:t>
-      </w:r>
-      <w:proofErr w:type="spellStart"/>
-      <w:r>
-        <w:rPr>
-          <w:rFonts w:ascii="Times New Roman" w:hAnsi="Times New Roman" w:cs="Times New Roman"/>
-          <w:sz w:val="24"/>
-          <w:szCs w:val="24"/>
-        </w:rPr>
-        <w:t>lastName</w:t>
-      </w:r>
-      <w:proofErr w:type="spellEnd"/>
-      <w:r>
-        <w:rPr>
-          <w:rFonts w:ascii="Times New Roman" w:hAnsi="Times New Roman" w:cs="Times New Roman"/>
-          <w:sz w:val="24"/>
-          <w:szCs w:val="24"/>
-        </w:rPr>
-        <w:t xml:space="preserve"> -Password (</w:t>
-      </w:r>
-      <w:proofErr w:type="spellStart"/>
-      <w:r>
-        <w:rPr>
-          <w:rFonts w:ascii="Times New Roman" w:hAnsi="Times New Roman" w:cs="Times New Roman"/>
-          <w:sz w:val="24"/>
-          <w:szCs w:val="24"/>
-        </w:rPr>
-        <w:t>ConvertTo-SecureString</w:t>
-      </w:r>
-      <w:proofErr w:type="spellEnd"/>
-      <w:r>
-        <w:rPr>
-          <w:rFonts w:ascii="Times New Roman" w:hAnsi="Times New Roman" w:cs="Times New Roman"/>
-          <w:sz w:val="24"/>
-          <w:szCs w:val="24"/>
-        </w:rPr>
-        <w:t xml:space="preserve"> -</w:t>
-      </w:r>
-      <w:proofErr w:type="spellStart"/>
-      <w:r>
-        <w:rPr>
-          <w:rFonts w:ascii="Times New Roman" w:hAnsi="Times New Roman" w:cs="Times New Roman"/>
-          <w:sz w:val="24"/>
-          <w:szCs w:val="24"/>
-        </w:rPr>
-        <w:t>AsPlainText</w:t>
-      </w:r>
-      <w:proofErr w:type="spellEnd"/>
-      <w:r>
-        <w:rPr>
-          <w:rFonts w:ascii="Times New Roman" w:hAnsi="Times New Roman" w:cs="Times New Roman"/>
-          <w:sz w:val="24"/>
-          <w:szCs w:val="24"/>
-        </w:rPr>
-        <w:t xml:space="preserve"> "P@ssw0rd" -Force) -</w:t>
-      </w:r>
-      <w:proofErr w:type="spellStart"/>
-      <w:r>
-        <w:rPr>
-          <w:rFonts w:ascii="Times New Roman" w:hAnsi="Times New Roman" w:cs="Times New Roman"/>
-          <w:sz w:val="24"/>
-          <w:szCs w:val="24"/>
-        </w:rPr>
-        <w:t>ForceChangePassword</w:t>
-      </w:r>
-      <w:proofErr w:type="spellEnd"/>
-      <w:r>
-        <w:rPr>
-          <w:rFonts w:ascii="Times New Roman" w:hAnsi="Times New Roman" w:cs="Times New Roman"/>
-          <w:sz w:val="24"/>
-          <w:szCs w:val="24"/>
-        </w:rPr>
-        <w:t xml:space="preserve"> $true: This cmdlet creates a new user in Azure Active Directory and sets the initial password to "P@ssw0rd", which the user will be forced to change on their next login.</w:t>
+        <w:t>New-MsolUser -UserPrincipalName $email -DisplayName $displayName -FirstName $firstName -LastName $lastName -Password (ConvertTo-SecureString -AsPlainText "P@ssw0rd" -Force) -ForceChangePassword $true: This cmdlet creates a new user in Azure Active Directory and sets the initial password to "P@ssw0rd", which the user will be forced to change on their next login.</w:t>
       </w:r>
     </w:p>
     <w:p>
@@ -2283,133 +1167,7 @@
           <w:sz w:val="24"/>
           <w:szCs w:val="24"/>
         </w:rPr>
-        <w:t>Set-</w:t>
-      </w:r>
-      <w:proofErr w:type="spellStart"/>
-      <w:r>
-        <w:rPr>
-          <w:rFonts w:ascii="Times New Roman" w:hAnsi="Times New Roman" w:cs="Times New Roman"/>
-          <w:sz w:val="24"/>
-          <w:szCs w:val="24"/>
-        </w:rPr>
-        <w:t>MsolUser</w:t>
-      </w:r>
-      <w:proofErr w:type="spellEnd"/>
-      <w:r>
-        <w:rPr>
-          <w:rFonts w:ascii="Times New Roman" w:hAnsi="Times New Roman" w:cs="Times New Roman"/>
-          <w:sz w:val="24"/>
-          <w:szCs w:val="24"/>
-        </w:rPr>
-        <w:t xml:space="preserve"> -</w:t>
-      </w:r>
-      <w:proofErr w:type="spellStart"/>
-      <w:r>
-        <w:rPr>
-          <w:rFonts w:ascii="Times New Roman" w:hAnsi="Times New Roman" w:cs="Times New Roman"/>
-          <w:sz w:val="24"/>
-          <w:szCs w:val="24"/>
-        </w:rPr>
-        <w:t>UserPrincipalName</w:t>
-      </w:r>
-      <w:proofErr w:type="spellEnd"/>
-      <w:r>
-        <w:rPr>
-          <w:rFonts w:ascii="Times New Roman" w:hAnsi="Times New Roman" w:cs="Times New Roman"/>
-          <w:sz w:val="24"/>
-          <w:szCs w:val="24"/>
-        </w:rPr>
-        <w:t xml:space="preserve"> $email -Title $</w:t>
-      </w:r>
-      <w:proofErr w:type="spellStart"/>
-      <w:r>
-        <w:rPr>
-          <w:rFonts w:ascii="Times New Roman" w:hAnsi="Times New Roman" w:cs="Times New Roman"/>
-          <w:sz w:val="24"/>
-          <w:szCs w:val="24"/>
-        </w:rPr>
-        <w:t>userProperties.title</w:t>
-      </w:r>
-      <w:proofErr w:type="spellEnd"/>
-      <w:r>
-        <w:rPr>
-          <w:rFonts w:ascii="Times New Roman" w:hAnsi="Times New Roman" w:cs="Times New Roman"/>
-          <w:sz w:val="24"/>
-          <w:szCs w:val="24"/>
-        </w:rPr>
-        <w:t xml:space="preserve"> -Department $</w:t>
-      </w:r>
-      <w:proofErr w:type="spellStart"/>
-      <w:r>
-        <w:rPr>
-          <w:rFonts w:ascii="Times New Roman" w:hAnsi="Times New Roman" w:cs="Times New Roman"/>
-          <w:sz w:val="24"/>
-          <w:szCs w:val="24"/>
-        </w:rPr>
-        <w:t>userProperties.department</w:t>
-      </w:r>
-      <w:proofErr w:type="spellEnd"/>
-      <w:r>
-        <w:rPr>
-          <w:rFonts w:ascii="Times New Roman" w:hAnsi="Times New Roman" w:cs="Times New Roman"/>
-          <w:sz w:val="24"/>
-          <w:szCs w:val="24"/>
-        </w:rPr>
-        <w:t xml:space="preserve"> -Office $</w:t>
-      </w:r>
-      <w:proofErr w:type="spellStart"/>
-      <w:r>
-        <w:rPr>
-          <w:rFonts w:ascii="Times New Roman" w:hAnsi="Times New Roman" w:cs="Times New Roman"/>
-          <w:sz w:val="24"/>
-          <w:szCs w:val="24"/>
-        </w:rPr>
-        <w:t>userProperties.office</w:t>
-      </w:r>
-      <w:proofErr w:type="spellEnd"/>
-      <w:r>
-        <w:rPr>
-          <w:rFonts w:ascii="Times New Roman" w:hAnsi="Times New Roman" w:cs="Times New Roman"/>
-          <w:sz w:val="24"/>
-          <w:szCs w:val="24"/>
-        </w:rPr>
-        <w:t xml:space="preserve"> -</w:t>
-      </w:r>
-      <w:proofErr w:type="spellStart"/>
-      <w:r>
-        <w:rPr>
-          <w:rFonts w:ascii="Times New Roman" w:hAnsi="Times New Roman" w:cs="Times New Roman"/>
-          <w:sz w:val="24"/>
-          <w:szCs w:val="24"/>
-        </w:rPr>
-        <w:t>UsageLocation</w:t>
-      </w:r>
-      <w:proofErr w:type="spellEnd"/>
-      <w:r>
-        <w:rPr>
-          <w:rFonts w:ascii="Times New Roman" w:hAnsi="Times New Roman" w:cs="Times New Roman"/>
-          <w:sz w:val="24"/>
-          <w:szCs w:val="24"/>
-        </w:rPr>
-        <w:t xml:space="preserve"> $</w:t>
-      </w:r>
-      <w:proofErr w:type="spellStart"/>
-      <w:r>
-        <w:rPr>
-          <w:rFonts w:ascii="Times New Roman" w:hAnsi="Times New Roman" w:cs="Times New Roman"/>
-          <w:sz w:val="24"/>
-          <w:szCs w:val="24"/>
-        </w:rPr>
-        <w:t>userProperties.usagelocation</w:t>
-      </w:r>
-      <w:proofErr w:type="spellEnd"/>
-      <w:r>
-        <w:rPr>
-          <w:rFonts w:ascii="Times New Roman" w:hAnsi="Times New Roman" w:cs="Times New Roman"/>
-          <w:sz w:val="24"/>
-          <w:szCs w:val="24"/>
-        </w:rPr>
-        <w:t>: This cmdlet sets the specified properties (title, department, office, and usage location) for the new user.</w:t>
+        <w:t>Set-MsolUser -UserPrincipalName $email -Title $userProperties.title -Department $userProperties.department -Office $userProperties.office -UsageLocation $userProperties.usagelocation: This cmdlet sets the specified properties (title, department, office, and usage location) for the new user.</w:t>
       </w:r>
     </w:p>
     <w:p>
@@ -2441,79 +1199,7 @@
           <w:szCs w:val="24"/>
         </w:rPr>
         <w:lastRenderedPageBreak/>
-        <w:t>Set-</w:t>
-      </w:r>
-      <w:proofErr w:type="spellStart"/>
-      <w:r>
-        <w:rPr>
-          <w:rFonts w:ascii="Times New Roman" w:hAnsi="Times New Roman" w:cs="Times New Roman"/>
-          <w:sz w:val="24"/>
-          <w:szCs w:val="24"/>
-        </w:rPr>
-        <w:t>MsolUserLicense</w:t>
-      </w:r>
-      <w:proofErr w:type="spellEnd"/>
-      <w:r>
-        <w:rPr>
-          <w:rFonts w:ascii="Times New Roman" w:hAnsi="Times New Roman" w:cs="Times New Roman"/>
-          <w:sz w:val="24"/>
-          <w:szCs w:val="24"/>
-        </w:rPr>
-        <w:t xml:space="preserve"> -</w:t>
-      </w:r>
-      <w:proofErr w:type="spellStart"/>
-      <w:r>
-        <w:rPr>
-          <w:rFonts w:ascii="Times New Roman" w:hAnsi="Times New Roman" w:cs="Times New Roman"/>
-          <w:sz w:val="24"/>
-          <w:szCs w:val="24"/>
-        </w:rPr>
-        <w:t>UserPrincipalName</w:t>
-      </w:r>
-      <w:proofErr w:type="spellEnd"/>
-      <w:r>
-        <w:rPr>
-          <w:rFonts w:ascii="Times New Roman" w:hAnsi="Times New Roman" w:cs="Times New Roman"/>
-          <w:sz w:val="24"/>
-          <w:szCs w:val="24"/>
-        </w:rPr>
-        <w:t xml:space="preserve"> $email -</w:t>
-      </w:r>
-      <w:proofErr w:type="spellStart"/>
-      <w:r>
-        <w:rPr>
-          <w:rFonts w:ascii="Times New Roman" w:hAnsi="Times New Roman" w:cs="Times New Roman"/>
-          <w:sz w:val="24"/>
-          <w:szCs w:val="24"/>
-        </w:rPr>
-        <w:t>AddLicenses</w:t>
-      </w:r>
-      <w:proofErr w:type="spellEnd"/>
-      <w:r>
-        <w:rPr>
-          <w:rFonts w:ascii="Times New Roman" w:hAnsi="Times New Roman" w:cs="Times New Roman"/>
-          <w:sz w:val="24"/>
-          <w:szCs w:val="24"/>
-        </w:rPr>
-        <w:t xml:space="preserve"> $</w:t>
-      </w:r>
-      <w:proofErr w:type="spellStart"/>
-      <w:r>
-        <w:rPr>
-          <w:rFonts w:ascii="Times New Roman" w:hAnsi="Times New Roman" w:cs="Times New Roman"/>
-          <w:sz w:val="24"/>
-          <w:szCs w:val="24"/>
-        </w:rPr>
-        <w:t>userProperties.license</w:t>
-      </w:r>
-      <w:proofErr w:type="spellEnd"/>
-      <w:r>
-        <w:rPr>
-          <w:rFonts w:ascii="Times New Roman" w:hAnsi="Times New Roman" w:cs="Times New Roman"/>
-          <w:sz w:val="24"/>
-          <w:szCs w:val="24"/>
-        </w:rPr>
-        <w:t>: This cmdlet assigns the specified license to the new user.</w:t>
+        <w:t>Set-MsolUserLicense -UserPrincipalName $email -AddLicenses $userProperties.license: This cmdlet assigns the specified license to the new user.</w:t>
       </w:r>
     </w:p>
     <w:p>
@@ -2575,43 +1261,7 @@
           <w:sz w:val="24"/>
           <w:szCs w:val="24"/>
         </w:rPr>
-        <w:t>$</w:t>
-      </w:r>
-      <w:proofErr w:type="spellStart"/>
-      <w:r>
-        <w:rPr>
-          <w:rFonts w:ascii="Times New Roman" w:hAnsi="Times New Roman" w:cs="Times New Roman"/>
-          <w:sz w:val="24"/>
-          <w:szCs w:val="24"/>
-        </w:rPr>
-        <w:t>noButton</w:t>
-      </w:r>
-      <w:proofErr w:type="spellEnd"/>
-      <w:r>
-        <w:rPr>
-          <w:rFonts w:ascii="Times New Roman" w:hAnsi="Times New Roman" w:cs="Times New Roman"/>
-          <w:sz w:val="24"/>
-          <w:szCs w:val="24"/>
-        </w:rPr>
-        <w:t xml:space="preserve"> = New-Object </w:t>
-      </w:r>
-      <w:proofErr w:type="gramStart"/>
-      <w:r>
-        <w:rPr>
-          <w:rFonts w:ascii="Times New Roman" w:hAnsi="Times New Roman" w:cs="Times New Roman"/>
-          <w:sz w:val="24"/>
-          <w:szCs w:val="24"/>
-        </w:rPr>
-        <w:t>System.Windows.Forms.Button</w:t>
-      </w:r>
-      <w:proofErr w:type="gramEnd"/>
-      <w:r>
-        <w:rPr>
-          <w:rFonts w:ascii="Times New Roman" w:hAnsi="Times New Roman" w:cs="Times New Roman"/>
-          <w:sz w:val="24"/>
-          <w:szCs w:val="24"/>
-        </w:rPr>
-        <w:t>...$confirmationForm.Controls.Add($noButton): This section creates a "No" button for the confirmation form. If clicked, it resets the original form and re-displays it.</w:t>
+        <w:t>$noButton = New-Object System.Windows.Forms.Button...$confirmationForm.Controls.Add($noButton): This section creates a "No" button for the confirmation form. If clicked, it resets the original form and re-displays it.</w:t>
       </w:r>
     </w:p>
     <w:p>
@@ -2642,25 +1292,7 @@
           <w:sz w:val="24"/>
           <w:szCs w:val="24"/>
         </w:rPr>
-        <w:t>function Generate-</w:t>
-      </w:r>
-      <w:proofErr w:type="spellStart"/>
-      <w:r>
-        <w:rPr>
-          <w:rFonts w:ascii="Times New Roman" w:hAnsi="Times New Roman" w:cs="Times New Roman"/>
-          <w:sz w:val="24"/>
-          <w:szCs w:val="24"/>
-        </w:rPr>
-        <w:t>RandomPassword</w:t>
-      </w:r>
-      <w:proofErr w:type="spellEnd"/>
-      <w:r>
-        <w:rPr>
-          <w:rFonts w:ascii="Times New Roman" w:hAnsi="Times New Roman" w:cs="Times New Roman"/>
-          <w:sz w:val="24"/>
-          <w:szCs w:val="24"/>
-        </w:rPr>
-        <w:t xml:space="preserve"> {...}: This function generates a random password of a specified length using a given character set. It isn't used in the script provided but can be used to generate random passwords for new users.</w:t>
+        <w:t>function Generate-RandomPassword {...}: This function generates a random password of a specified length using a given character set. It isn't used in the script provided but can be used to generate random passwords for new users.</w:t>
       </w:r>
     </w:p>
     <w:p>
@@ -2686,25 +1318,7 @@
           <w:sz w:val="24"/>
           <w:szCs w:val="24"/>
         </w:rPr>
-        <w:t>[void]$</w:t>
-      </w:r>
-      <w:proofErr w:type="spellStart"/>
-      <w:r>
-        <w:rPr>
-          <w:rFonts w:ascii="Times New Roman" w:hAnsi="Times New Roman" w:cs="Times New Roman"/>
-          <w:sz w:val="24"/>
-          <w:szCs w:val="24"/>
-        </w:rPr>
-        <w:t>userForm.ShowDialog</w:t>
-      </w:r>
-      <w:proofErr w:type="spellEnd"/>
-      <w:r>
-        <w:rPr>
-          <w:rFonts w:ascii="Times New Roman" w:hAnsi="Times New Roman" w:cs="Times New Roman"/>
-          <w:sz w:val="24"/>
-          <w:szCs w:val="24"/>
-        </w:rPr>
-        <w:t>(): Finally, this line displays the form that was built earlier in the script. This form collects the necessary information from the administrator to create the new Azure</w:t>
+        <w:t>[void]$userForm.ShowDialog(): Finally, this line displays the form that was built earlier in the script. This form collects the necessary information from the administrator to create the new Azure</w:t>
       </w:r>
       <w:r>
         <w:t xml:space="preserve"> AD user.</w:t>

</xml_diff>

<commit_message>
Create ~$de walkthrough of the user onboarding script version 2.docx
</commit_message>
<xml_diff>
--- a/Script Dcoumentation/Code walkthrough of the user onboarding script version 2.docx
+++ b/Script Dcoumentation/Code walkthrough of the user onboarding script version 2.docx
@@ -344,7 +344,25 @@
           <w:sz w:val="24"/>
           <w:szCs w:val="24"/>
         </w:rPr>
-        <w:t xml:space="preserve">Import-Module AzureAD: </w:t>
+        <w:t xml:space="preserve">Import-Module </w:t>
+      </w:r>
+      <w:proofErr w:type="spellStart"/>
+      <w:r>
+        <w:rPr>
+          <w:rFonts w:ascii="Times New Roman" w:hAnsi="Times New Roman" w:cs="Times New Roman"/>
+          <w:sz w:val="24"/>
+          <w:szCs w:val="24"/>
+        </w:rPr>
+        <w:t>AzureAD</w:t>
+      </w:r>
+      <w:proofErr w:type="spellEnd"/>
+      <w:r>
+        <w:rPr>
+          <w:rFonts w:ascii="Times New Roman" w:hAnsi="Times New Roman" w:cs="Times New Roman"/>
+          <w:sz w:val="24"/>
+          <w:szCs w:val="24"/>
+        </w:rPr>
+        <w:t xml:space="preserve">: </w:t>
       </w:r>
     </w:p>
     <w:p>
@@ -419,7 +437,25 @@
           <w:sz w:val="24"/>
           <w:szCs w:val="24"/>
         </w:rPr>
-        <w:t xml:space="preserve">Import-Module MSOnline: </w:t>
+        <w:t xml:space="preserve">Import-Module </w:t>
+      </w:r>
+      <w:proofErr w:type="spellStart"/>
+      <w:r>
+        <w:rPr>
+          <w:rFonts w:ascii="Times New Roman" w:hAnsi="Times New Roman" w:cs="Times New Roman"/>
+          <w:sz w:val="24"/>
+          <w:szCs w:val="24"/>
+        </w:rPr>
+        <w:t>MSOnline</w:t>
+      </w:r>
+      <w:proofErr w:type="spellEnd"/>
+      <w:r>
+        <w:rPr>
+          <w:rFonts w:ascii="Times New Roman" w:hAnsi="Times New Roman" w:cs="Times New Roman"/>
+          <w:sz w:val="24"/>
+          <w:szCs w:val="24"/>
+        </w:rPr>
+        <w:t xml:space="preserve">: </w:t>
       </w:r>
     </w:p>
     <w:p>
@@ -441,7 +477,25 @@
           <w:sz w:val="24"/>
           <w:szCs w:val="24"/>
         </w:rPr>
-        <w:t>This line imports the MSOnline module, which provides cmdlets necessary to manage Office 365 and Azure Active Directory from PowerShell.</w:t>
+        <w:t xml:space="preserve">This line imports the </w:t>
+      </w:r>
+      <w:proofErr w:type="spellStart"/>
+      <w:r>
+        <w:rPr>
+          <w:rFonts w:ascii="Times New Roman" w:hAnsi="Times New Roman" w:cs="Times New Roman"/>
+          <w:sz w:val="24"/>
+          <w:szCs w:val="24"/>
+        </w:rPr>
+        <w:t>MSOnline</w:t>
+      </w:r>
+      <w:proofErr w:type="spellEnd"/>
+      <w:r>
+        <w:rPr>
+          <w:rFonts w:ascii="Times New Roman" w:hAnsi="Times New Roman" w:cs="Times New Roman"/>
+          <w:sz w:val="24"/>
+          <w:szCs w:val="24"/>
+        </w:rPr>
+        <w:t xml:space="preserve"> module, which provides cmdlets necessary to manage Office 365 and Azure Active Directory from PowerShell.</w:t>
       </w:r>
     </w:p>
     <w:p>
@@ -472,7 +526,25 @@
           <w:sz w:val="24"/>
           <w:szCs w:val="24"/>
         </w:rPr>
-        <w:t xml:space="preserve">$UserCredential = Get-Credential: </w:t>
+        <w:t>$</w:t>
+      </w:r>
+      <w:proofErr w:type="spellStart"/>
+      <w:r>
+        <w:rPr>
+          <w:rFonts w:ascii="Times New Roman" w:hAnsi="Times New Roman" w:cs="Times New Roman"/>
+          <w:sz w:val="24"/>
+          <w:szCs w:val="24"/>
+        </w:rPr>
+        <w:t>UserCredential</w:t>
+      </w:r>
+      <w:proofErr w:type="spellEnd"/>
+      <w:r>
+        <w:rPr>
+          <w:rFonts w:ascii="Times New Roman" w:hAnsi="Times New Roman" w:cs="Times New Roman"/>
+          <w:sz w:val="24"/>
+          <w:szCs w:val="24"/>
+        </w:rPr>
+        <w:t xml:space="preserve"> = Get-Credential: </w:t>
       </w:r>
     </w:p>
     <w:p>
@@ -539,7 +611,43 @@
           <w:szCs w:val="24"/>
         </w:rPr>
         <w:lastRenderedPageBreak/>
-        <w:t xml:space="preserve">Connect-AzureAD -Credential $UserCredential: </w:t>
+        <w:t>Connect-</w:t>
+      </w:r>
+      <w:proofErr w:type="spellStart"/>
+      <w:r>
+        <w:rPr>
+          <w:rFonts w:ascii="Times New Roman" w:hAnsi="Times New Roman" w:cs="Times New Roman"/>
+          <w:sz w:val="24"/>
+          <w:szCs w:val="24"/>
+        </w:rPr>
+        <w:t>AzureAD</w:t>
+      </w:r>
+      <w:proofErr w:type="spellEnd"/>
+      <w:r>
+        <w:rPr>
+          <w:rFonts w:ascii="Times New Roman" w:hAnsi="Times New Roman" w:cs="Times New Roman"/>
+          <w:sz w:val="24"/>
+          <w:szCs w:val="24"/>
+        </w:rPr>
+        <w:t xml:space="preserve"> -Credential $</w:t>
+      </w:r>
+      <w:proofErr w:type="spellStart"/>
+      <w:r>
+        <w:rPr>
+          <w:rFonts w:ascii="Times New Roman" w:hAnsi="Times New Roman" w:cs="Times New Roman"/>
+          <w:sz w:val="24"/>
+          <w:szCs w:val="24"/>
+        </w:rPr>
+        <w:t>UserCredential</w:t>
+      </w:r>
+      <w:proofErr w:type="spellEnd"/>
+      <w:r>
+        <w:rPr>
+          <w:rFonts w:ascii="Times New Roman" w:hAnsi="Times New Roman" w:cs="Times New Roman"/>
+          <w:sz w:val="24"/>
+          <w:szCs w:val="24"/>
+        </w:rPr>
+        <w:t xml:space="preserve">: </w:t>
       </w:r>
     </w:p>
     <w:p>
@@ -561,7 +669,25 @@
           <w:sz w:val="24"/>
           <w:szCs w:val="24"/>
         </w:rPr>
-        <w:t xml:space="preserve">This line uses the stored credentials from the variable $UserCredential to establish a connection to Azure Active Directory. </w:t>
+        <w:t>This line uses the stored credentials from the variable $</w:t>
+      </w:r>
+      <w:proofErr w:type="spellStart"/>
+      <w:r>
+        <w:rPr>
+          <w:rFonts w:ascii="Times New Roman" w:hAnsi="Times New Roman" w:cs="Times New Roman"/>
+          <w:sz w:val="24"/>
+          <w:szCs w:val="24"/>
+        </w:rPr>
+        <w:t>UserCredential</w:t>
+      </w:r>
+      <w:proofErr w:type="spellEnd"/>
+      <w:r>
+        <w:rPr>
+          <w:rFonts w:ascii="Times New Roman" w:hAnsi="Times New Roman" w:cs="Times New Roman"/>
+          <w:sz w:val="24"/>
+          <w:szCs w:val="24"/>
+        </w:rPr>
+        <w:t xml:space="preserve"> to establish a connection to Azure Active Directory. </w:t>
       </w:r>
     </w:p>
     <w:p>
@@ -583,7 +709,25 @@
           <w:sz w:val="24"/>
           <w:szCs w:val="24"/>
         </w:rPr>
-        <w:t>This connection is necessary for running cmdlets from the AzureAD module.</w:t>
+        <w:t xml:space="preserve">This connection is necessary for running cmdlets from the </w:t>
+      </w:r>
+      <w:proofErr w:type="spellStart"/>
+      <w:r>
+        <w:rPr>
+          <w:rFonts w:ascii="Times New Roman" w:hAnsi="Times New Roman" w:cs="Times New Roman"/>
+          <w:sz w:val="24"/>
+          <w:szCs w:val="24"/>
+        </w:rPr>
+        <w:t>AzureAD</w:t>
+      </w:r>
+      <w:proofErr w:type="spellEnd"/>
+      <w:r>
+        <w:rPr>
+          <w:rFonts w:ascii="Times New Roman" w:hAnsi="Times New Roman" w:cs="Times New Roman"/>
+          <w:sz w:val="24"/>
+          <w:szCs w:val="24"/>
+        </w:rPr>
+        <w:t xml:space="preserve"> module.</w:t>
       </w:r>
     </w:p>
     <w:p>
@@ -614,7 +758,43 @@
           <w:sz w:val="24"/>
           <w:szCs w:val="24"/>
         </w:rPr>
-        <w:t xml:space="preserve">Connect-MsolService -Credential $UserCredential: </w:t>
+        <w:t>Connect-</w:t>
+      </w:r>
+      <w:proofErr w:type="spellStart"/>
+      <w:r>
+        <w:rPr>
+          <w:rFonts w:ascii="Times New Roman" w:hAnsi="Times New Roman" w:cs="Times New Roman"/>
+          <w:sz w:val="24"/>
+          <w:szCs w:val="24"/>
+        </w:rPr>
+        <w:t>MsolService</w:t>
+      </w:r>
+      <w:proofErr w:type="spellEnd"/>
+      <w:r>
+        <w:rPr>
+          <w:rFonts w:ascii="Times New Roman" w:hAnsi="Times New Roman" w:cs="Times New Roman"/>
+          <w:sz w:val="24"/>
+          <w:szCs w:val="24"/>
+        </w:rPr>
+        <w:t xml:space="preserve"> -Credential $</w:t>
+      </w:r>
+      <w:proofErr w:type="spellStart"/>
+      <w:r>
+        <w:rPr>
+          <w:rFonts w:ascii="Times New Roman" w:hAnsi="Times New Roman" w:cs="Times New Roman"/>
+          <w:sz w:val="24"/>
+          <w:szCs w:val="24"/>
+        </w:rPr>
+        <w:t>UserCredential</w:t>
+      </w:r>
+      <w:proofErr w:type="spellEnd"/>
+      <w:r>
+        <w:rPr>
+          <w:rFonts w:ascii="Times New Roman" w:hAnsi="Times New Roman" w:cs="Times New Roman"/>
+          <w:sz w:val="24"/>
+          <w:szCs w:val="24"/>
+        </w:rPr>
+        <w:t xml:space="preserve">: </w:t>
       </w:r>
     </w:p>
     <w:p>
@@ -636,7 +816,25 @@
           <w:sz w:val="24"/>
           <w:szCs w:val="24"/>
         </w:rPr>
-        <w:t>Similarly, this line establishes a connection to Microsoft Online Services, needed for running cmdlets from the MSOnline module.</w:t>
+        <w:t xml:space="preserve">Similarly, this line establishes a connection to Microsoft Online Services, needed for running cmdlets from the </w:t>
+      </w:r>
+      <w:proofErr w:type="spellStart"/>
+      <w:r>
+        <w:rPr>
+          <w:rFonts w:ascii="Times New Roman" w:hAnsi="Times New Roman" w:cs="Times New Roman"/>
+          <w:sz w:val="24"/>
+          <w:szCs w:val="24"/>
+        </w:rPr>
+        <w:t>MSOnline</w:t>
+      </w:r>
+      <w:proofErr w:type="spellEnd"/>
+      <w:r>
+        <w:rPr>
+          <w:rFonts w:ascii="Times New Roman" w:hAnsi="Times New Roman" w:cs="Times New Roman"/>
+          <w:sz w:val="24"/>
+          <w:szCs w:val="24"/>
+        </w:rPr>
+        <w:t xml:space="preserve"> module.</w:t>
       </w:r>
     </w:p>
     <w:p>
@@ -667,7 +865,81 @@
           <w:sz w:val="24"/>
           <w:szCs w:val="24"/>
         </w:rPr>
-        <w:t>The following section from $userForm = New-Object System.Windows.Forms.Form through $userForm.Controls.Add($categoryDropdown) creates a simple form using Windows Forms, which allows for graphical user interface interaction with the user. The form contains three components:</w:t>
+        <w:t>The following section from $</w:t>
+      </w:r>
+      <w:proofErr w:type="spellStart"/>
+      <w:r>
+        <w:rPr>
+          <w:rFonts w:ascii="Times New Roman" w:hAnsi="Times New Roman" w:cs="Times New Roman"/>
+          <w:sz w:val="24"/>
+          <w:szCs w:val="24"/>
+        </w:rPr>
+        <w:t>userForm</w:t>
+      </w:r>
+      <w:proofErr w:type="spellEnd"/>
+      <w:r>
+        <w:rPr>
+          <w:rFonts w:ascii="Times New Roman" w:hAnsi="Times New Roman" w:cs="Times New Roman"/>
+          <w:sz w:val="24"/>
+          <w:szCs w:val="24"/>
+        </w:rPr>
+        <w:t xml:space="preserve"> = New-Object </w:t>
+      </w:r>
+      <w:proofErr w:type="spellStart"/>
+      <w:proofErr w:type="gramStart"/>
+      <w:r>
+        <w:rPr>
+          <w:rFonts w:ascii="Times New Roman" w:hAnsi="Times New Roman" w:cs="Times New Roman"/>
+          <w:sz w:val="24"/>
+          <w:szCs w:val="24"/>
+        </w:rPr>
+        <w:t>System.Windows.Forms.Form</w:t>
+      </w:r>
+      <w:proofErr w:type="spellEnd"/>
+      <w:proofErr w:type="gramEnd"/>
+      <w:r>
+        <w:rPr>
+          <w:rFonts w:ascii="Times New Roman" w:hAnsi="Times New Roman" w:cs="Times New Roman"/>
+          <w:sz w:val="24"/>
+          <w:szCs w:val="24"/>
+        </w:rPr>
+        <w:t xml:space="preserve"> through $</w:t>
+      </w:r>
+      <w:proofErr w:type="spellStart"/>
+      <w:r>
+        <w:rPr>
+          <w:rFonts w:ascii="Times New Roman" w:hAnsi="Times New Roman" w:cs="Times New Roman"/>
+          <w:sz w:val="24"/>
+          <w:szCs w:val="24"/>
+        </w:rPr>
+        <w:t>userForm.Controls.Add</w:t>
+      </w:r>
+      <w:proofErr w:type="spellEnd"/>
+      <w:r>
+        <w:rPr>
+          <w:rFonts w:ascii="Times New Roman" w:hAnsi="Times New Roman" w:cs="Times New Roman"/>
+          <w:sz w:val="24"/>
+          <w:szCs w:val="24"/>
+        </w:rPr>
+        <w:t>($</w:t>
+      </w:r>
+      <w:proofErr w:type="spellStart"/>
+      <w:r>
+        <w:rPr>
+          <w:rFonts w:ascii="Times New Roman" w:hAnsi="Times New Roman" w:cs="Times New Roman"/>
+          <w:sz w:val="24"/>
+          <w:szCs w:val="24"/>
+        </w:rPr>
+        <w:t>categoryDropdown</w:t>
+      </w:r>
+      <w:proofErr w:type="spellEnd"/>
+      <w:r>
+        <w:rPr>
+          <w:rFonts w:ascii="Times New Roman" w:hAnsi="Times New Roman" w:cs="Times New Roman"/>
+          <w:sz w:val="24"/>
+          <w:szCs w:val="24"/>
+        </w:rPr>
+        <w:t>) creates a simple form using Windows Forms, which allows for graphical user interface interaction with the user. The form contains three components:</w:t>
       </w:r>
     </w:p>
     <w:p>
@@ -698,7 +970,61 @@
           <w:sz w:val="24"/>
           <w:szCs w:val="24"/>
         </w:rPr>
-        <w:t>Two TextBox objects for first name and last name input ($firstNameBox, $lastNameBox).</w:t>
+        <w:t xml:space="preserve">Two </w:t>
+      </w:r>
+      <w:proofErr w:type="spellStart"/>
+      <w:r>
+        <w:rPr>
+          <w:rFonts w:ascii="Times New Roman" w:hAnsi="Times New Roman" w:cs="Times New Roman"/>
+          <w:sz w:val="24"/>
+          <w:szCs w:val="24"/>
+        </w:rPr>
+        <w:t>TextBox</w:t>
+      </w:r>
+      <w:proofErr w:type="spellEnd"/>
+      <w:r>
+        <w:rPr>
+          <w:rFonts w:ascii="Times New Roman" w:hAnsi="Times New Roman" w:cs="Times New Roman"/>
+          <w:sz w:val="24"/>
+          <w:szCs w:val="24"/>
+        </w:rPr>
+        <w:t xml:space="preserve"> objects for first name and last name input ($</w:t>
+      </w:r>
+      <w:proofErr w:type="spellStart"/>
+      <w:r>
+        <w:rPr>
+          <w:rFonts w:ascii="Times New Roman" w:hAnsi="Times New Roman" w:cs="Times New Roman"/>
+          <w:sz w:val="24"/>
+          <w:szCs w:val="24"/>
+        </w:rPr>
+        <w:t>firstNameBox</w:t>
+      </w:r>
+      <w:proofErr w:type="spellEnd"/>
+      <w:r>
+        <w:rPr>
+          <w:rFonts w:ascii="Times New Roman" w:hAnsi="Times New Roman" w:cs="Times New Roman"/>
+          <w:sz w:val="24"/>
+          <w:szCs w:val="24"/>
+        </w:rPr>
+        <w:t>, $</w:t>
+      </w:r>
+      <w:proofErr w:type="spellStart"/>
+      <w:r>
+        <w:rPr>
+          <w:rFonts w:ascii="Times New Roman" w:hAnsi="Times New Roman" w:cs="Times New Roman"/>
+          <w:sz w:val="24"/>
+          <w:szCs w:val="24"/>
+        </w:rPr>
+        <w:t>lastNameBox</w:t>
+      </w:r>
+      <w:proofErr w:type="spellEnd"/>
+      <w:r>
+        <w:rPr>
+          <w:rFonts w:ascii="Times New Roman" w:hAnsi="Times New Roman" w:cs="Times New Roman"/>
+          <w:sz w:val="24"/>
+          <w:szCs w:val="24"/>
+        </w:rPr>
+        <w:t>).</w:t>
       </w:r>
     </w:p>
     <w:p>
@@ -740,7 +1066,43 @@
           <w:sz w:val="24"/>
           <w:szCs w:val="24"/>
         </w:rPr>
-        <w:t xml:space="preserve">A ComboBox object ($categoryDropdown) for selecting the category of the user being created. </w:t>
+        <w:t xml:space="preserve">A </w:t>
+      </w:r>
+      <w:proofErr w:type="spellStart"/>
+      <w:r>
+        <w:rPr>
+          <w:rFonts w:ascii="Times New Roman" w:hAnsi="Times New Roman" w:cs="Times New Roman"/>
+          <w:sz w:val="24"/>
+          <w:szCs w:val="24"/>
+        </w:rPr>
+        <w:t>ComboBox</w:t>
+      </w:r>
+      <w:proofErr w:type="spellEnd"/>
+      <w:r>
+        <w:rPr>
+          <w:rFonts w:ascii="Times New Roman" w:hAnsi="Times New Roman" w:cs="Times New Roman"/>
+          <w:sz w:val="24"/>
+          <w:szCs w:val="24"/>
+        </w:rPr>
+        <w:t xml:space="preserve"> object ($</w:t>
+      </w:r>
+      <w:proofErr w:type="spellStart"/>
+      <w:r>
+        <w:rPr>
+          <w:rFonts w:ascii="Times New Roman" w:hAnsi="Times New Roman" w:cs="Times New Roman"/>
+          <w:sz w:val="24"/>
+          <w:szCs w:val="24"/>
+        </w:rPr>
+        <w:t>categoryDropdown</w:t>
+      </w:r>
+      <w:proofErr w:type="spellEnd"/>
+      <w:r>
+        <w:rPr>
+          <w:rFonts w:ascii="Times New Roman" w:hAnsi="Times New Roman" w:cs="Times New Roman"/>
+          <w:sz w:val="24"/>
+          <w:szCs w:val="24"/>
+        </w:rPr>
+        <w:t xml:space="preserve">) for selecting the category of the user being created. </w:t>
       </w:r>
     </w:p>
     <w:p>
@@ -795,7 +1157,81 @@
           <w:sz w:val="24"/>
           <w:szCs w:val="24"/>
         </w:rPr>
-        <w:t xml:space="preserve">$okButton = New-Object System.Windows.Forms.Button...$userForm.Controls.Add($okButton): </w:t>
+        <w:t>$</w:t>
+      </w:r>
+      <w:proofErr w:type="spellStart"/>
+      <w:r>
+        <w:rPr>
+          <w:rFonts w:ascii="Times New Roman" w:hAnsi="Times New Roman" w:cs="Times New Roman"/>
+          <w:sz w:val="24"/>
+          <w:szCs w:val="24"/>
+        </w:rPr>
+        <w:t>okButton</w:t>
+      </w:r>
+      <w:proofErr w:type="spellEnd"/>
+      <w:r>
+        <w:rPr>
+          <w:rFonts w:ascii="Times New Roman" w:hAnsi="Times New Roman" w:cs="Times New Roman"/>
+          <w:sz w:val="24"/>
+          <w:szCs w:val="24"/>
+        </w:rPr>
+        <w:t xml:space="preserve"> = New-Object </w:t>
+      </w:r>
+      <w:proofErr w:type="spellStart"/>
+      <w:proofErr w:type="gramStart"/>
+      <w:r>
+        <w:rPr>
+          <w:rFonts w:ascii="Times New Roman" w:hAnsi="Times New Roman" w:cs="Times New Roman"/>
+          <w:sz w:val="24"/>
+          <w:szCs w:val="24"/>
+        </w:rPr>
+        <w:t>System.Windows.Forms.Button</w:t>
+      </w:r>
+      <w:proofErr w:type="spellEnd"/>
+      <w:proofErr w:type="gramEnd"/>
+      <w:r>
+        <w:rPr>
+          <w:rFonts w:ascii="Times New Roman" w:hAnsi="Times New Roman" w:cs="Times New Roman"/>
+          <w:sz w:val="24"/>
+          <w:szCs w:val="24"/>
+        </w:rPr>
+        <w:t>...$</w:t>
+      </w:r>
+      <w:proofErr w:type="spellStart"/>
+      <w:r>
+        <w:rPr>
+          <w:rFonts w:ascii="Times New Roman" w:hAnsi="Times New Roman" w:cs="Times New Roman"/>
+          <w:sz w:val="24"/>
+          <w:szCs w:val="24"/>
+        </w:rPr>
+        <w:t>userForm.Controls.Add</w:t>
+      </w:r>
+      <w:proofErr w:type="spellEnd"/>
+      <w:r>
+        <w:rPr>
+          <w:rFonts w:ascii="Times New Roman" w:hAnsi="Times New Roman" w:cs="Times New Roman"/>
+          <w:sz w:val="24"/>
+          <w:szCs w:val="24"/>
+        </w:rPr>
+        <w:t>($</w:t>
+      </w:r>
+      <w:proofErr w:type="spellStart"/>
+      <w:r>
+        <w:rPr>
+          <w:rFonts w:ascii="Times New Roman" w:hAnsi="Times New Roman" w:cs="Times New Roman"/>
+          <w:sz w:val="24"/>
+          <w:szCs w:val="24"/>
+        </w:rPr>
+        <w:t>okButton</w:t>
+      </w:r>
+      <w:proofErr w:type="spellEnd"/>
+      <w:r>
+        <w:rPr>
+          <w:rFonts w:ascii="Times New Roman" w:hAnsi="Times New Roman" w:cs="Times New Roman"/>
+          <w:sz w:val="24"/>
+          <w:szCs w:val="24"/>
+        </w:rPr>
+        <w:t xml:space="preserve">): </w:t>
       </w:r>
     </w:p>
     <w:p>
@@ -839,7 +1275,25 @@
           <w:sz w:val="24"/>
           <w:szCs w:val="24"/>
         </w:rPr>
-        <w:t>When clicked, it triggers an event that collects data from the form, generates a confirmation form, and runs code to create a new Azure AD user based on the inputted information.</w:t>
+        <w:t xml:space="preserve">When clicked, it triggers an event that collects data from the form, generates a confirmation form, and runs code to create a new Azure AD user based on the </w:t>
+      </w:r>
+      <w:proofErr w:type="gramStart"/>
+      <w:r>
+        <w:rPr>
+          <w:rFonts w:ascii="Times New Roman" w:hAnsi="Times New Roman" w:cs="Times New Roman"/>
+          <w:sz w:val="24"/>
+          <w:szCs w:val="24"/>
+        </w:rPr>
+        <w:t>inputted</w:t>
+      </w:r>
+      <w:proofErr w:type="gramEnd"/>
+      <w:r>
+        <w:rPr>
+          <w:rFonts w:ascii="Times New Roman" w:hAnsi="Times New Roman" w:cs="Times New Roman"/>
+          <w:sz w:val="24"/>
+          <w:szCs w:val="24"/>
+        </w:rPr>
+        <w:t xml:space="preserve"> information.</w:t>
       </w:r>
     </w:p>
     <w:p>
@@ -870,7 +1324,43 @@
           <w:sz w:val="24"/>
           <w:szCs w:val="24"/>
         </w:rPr>
-        <w:t xml:space="preserve">$okButton.Add_Click({...}): </w:t>
+        <w:t>$</w:t>
+      </w:r>
+      <w:proofErr w:type="spellStart"/>
+      <w:r>
+        <w:rPr>
+          <w:rFonts w:ascii="Times New Roman" w:hAnsi="Times New Roman" w:cs="Times New Roman"/>
+          <w:sz w:val="24"/>
+          <w:szCs w:val="24"/>
+        </w:rPr>
+        <w:t>okButton.Add_</w:t>
+      </w:r>
+      <w:proofErr w:type="gramStart"/>
+      <w:r>
+        <w:rPr>
+          <w:rFonts w:ascii="Times New Roman" w:hAnsi="Times New Roman" w:cs="Times New Roman"/>
+          <w:sz w:val="24"/>
+          <w:szCs w:val="24"/>
+        </w:rPr>
+        <w:t>Click</w:t>
+      </w:r>
+      <w:proofErr w:type="spellEnd"/>
+      <w:r>
+        <w:rPr>
+          <w:rFonts w:ascii="Times New Roman" w:hAnsi="Times New Roman" w:cs="Times New Roman"/>
+          <w:sz w:val="24"/>
+          <w:szCs w:val="24"/>
+        </w:rPr>
+        <w:t>(</w:t>
+      </w:r>
+      <w:proofErr w:type="gramEnd"/>
+      <w:r>
+        <w:rPr>
+          <w:rFonts w:ascii="Times New Roman" w:hAnsi="Times New Roman" w:cs="Times New Roman"/>
+          <w:sz w:val="24"/>
+          <w:szCs w:val="24"/>
+        </w:rPr>
+        <w:t xml:space="preserve">{...}): </w:t>
       </w:r>
     </w:p>
     <w:p>
@@ -914,7 +1404,25 @@
           <w:sz w:val="24"/>
           <w:szCs w:val="24"/>
         </w:rPr>
-        <w:t xml:space="preserve">It includes code to collect the data entered into the form and create a new user. </w:t>
+        <w:t xml:space="preserve">It includes code to collect the data </w:t>
+      </w:r>
+      <w:proofErr w:type="gramStart"/>
+      <w:r>
+        <w:rPr>
+          <w:rFonts w:ascii="Times New Roman" w:hAnsi="Times New Roman" w:cs="Times New Roman"/>
+          <w:sz w:val="24"/>
+          <w:szCs w:val="24"/>
+        </w:rPr>
+        <w:t>entered into</w:t>
+      </w:r>
+      <w:proofErr w:type="gramEnd"/>
+      <w:r>
+        <w:rPr>
+          <w:rFonts w:ascii="Times New Roman" w:hAnsi="Times New Roman" w:cs="Times New Roman"/>
+          <w:sz w:val="24"/>
+          <w:szCs w:val="24"/>
+        </w:rPr>
+        <w:t xml:space="preserve"> the form and create a new user. </w:t>
       </w:r>
     </w:p>
     <w:p>
@@ -936,7 +1444,43 @@
           <w:sz w:val="24"/>
           <w:szCs w:val="24"/>
         </w:rPr>
-        <w:t>The entered first name, last name, and user category are stored in $firstName, $lastName, and $category respectively.</w:t>
+        <w:t>The entered first name, last name, and user category are stored in $</w:t>
+      </w:r>
+      <w:proofErr w:type="spellStart"/>
+      <w:r>
+        <w:rPr>
+          <w:rFonts w:ascii="Times New Roman" w:hAnsi="Times New Roman" w:cs="Times New Roman"/>
+          <w:sz w:val="24"/>
+          <w:szCs w:val="24"/>
+        </w:rPr>
+        <w:t>firstName</w:t>
+      </w:r>
+      <w:proofErr w:type="spellEnd"/>
+      <w:r>
+        <w:rPr>
+          <w:rFonts w:ascii="Times New Roman" w:hAnsi="Times New Roman" w:cs="Times New Roman"/>
+          <w:sz w:val="24"/>
+          <w:szCs w:val="24"/>
+        </w:rPr>
+        <w:t>, $</w:t>
+      </w:r>
+      <w:proofErr w:type="spellStart"/>
+      <w:r>
+        <w:rPr>
+          <w:rFonts w:ascii="Times New Roman" w:hAnsi="Times New Roman" w:cs="Times New Roman"/>
+          <w:sz w:val="24"/>
+          <w:szCs w:val="24"/>
+        </w:rPr>
+        <w:t>lastName</w:t>
+      </w:r>
+      <w:proofErr w:type="spellEnd"/>
+      <w:r>
+        <w:rPr>
+          <w:rFonts w:ascii="Times New Roman" w:hAnsi="Times New Roman" w:cs="Times New Roman"/>
+          <w:sz w:val="24"/>
+          <w:szCs w:val="24"/>
+        </w:rPr>
+        <w:t>, and $category respectively.</w:t>
       </w:r>
     </w:p>
     <w:p>
@@ -968,7 +1512,43 @@
           <w:szCs w:val="24"/>
         </w:rPr>
         <w:lastRenderedPageBreak/>
-        <w:t xml:space="preserve">$confirmationForm = New-Object System.Windows.Forms.Form...$confirmationForm.Controls.Add($confirmationLabel): </w:t>
+        <w:t>$</w:t>
+      </w:r>
+      <w:proofErr w:type="spellStart"/>
+      <w:r>
+        <w:rPr>
+          <w:rFonts w:ascii="Times New Roman" w:hAnsi="Times New Roman" w:cs="Times New Roman"/>
+          <w:sz w:val="24"/>
+          <w:szCs w:val="24"/>
+        </w:rPr>
+        <w:t>confirmationForm</w:t>
+      </w:r>
+      <w:proofErr w:type="spellEnd"/>
+      <w:r>
+        <w:rPr>
+          <w:rFonts w:ascii="Times New Roman" w:hAnsi="Times New Roman" w:cs="Times New Roman"/>
+          <w:sz w:val="24"/>
+          <w:szCs w:val="24"/>
+        </w:rPr>
+        <w:t xml:space="preserve"> = New-Object </w:t>
+      </w:r>
+      <w:proofErr w:type="gramStart"/>
+      <w:r>
+        <w:rPr>
+          <w:rFonts w:ascii="Times New Roman" w:hAnsi="Times New Roman" w:cs="Times New Roman"/>
+          <w:sz w:val="24"/>
+          <w:szCs w:val="24"/>
+        </w:rPr>
+        <w:t>System.Windows.Forms.Form</w:t>
+      </w:r>
+      <w:proofErr w:type="gramEnd"/>
+      <w:r>
+        <w:rPr>
+          <w:rFonts w:ascii="Times New Roman" w:hAnsi="Times New Roman" w:cs="Times New Roman"/>
+          <w:sz w:val="24"/>
+          <w:szCs w:val="24"/>
+        </w:rPr>
+        <w:t xml:space="preserve">...$confirmationForm.Controls.Add($confirmationLabel): </w:t>
       </w:r>
     </w:p>
     <w:p>
@@ -990,7 +1570,25 @@
           <w:sz w:val="24"/>
           <w:szCs w:val="24"/>
         </w:rPr>
-        <w:t xml:space="preserve">These lines generate a confirmation form with a label displaying the data entered into the original form. </w:t>
+        <w:t xml:space="preserve">These lines generate a confirmation form with a label displaying the data </w:t>
+      </w:r>
+      <w:proofErr w:type="gramStart"/>
+      <w:r>
+        <w:rPr>
+          <w:rFonts w:ascii="Times New Roman" w:hAnsi="Times New Roman" w:cs="Times New Roman"/>
+          <w:sz w:val="24"/>
+          <w:szCs w:val="24"/>
+        </w:rPr>
+        <w:t>entered into</w:t>
+      </w:r>
+      <w:proofErr w:type="gramEnd"/>
+      <w:r>
+        <w:rPr>
+          <w:rFonts w:ascii="Times New Roman" w:hAnsi="Times New Roman" w:cs="Times New Roman"/>
+          <w:sz w:val="24"/>
+          <w:szCs w:val="24"/>
+        </w:rPr>
+        <w:t xml:space="preserve"> the original form. </w:t>
       </w:r>
     </w:p>
     <w:p>
@@ -1043,7 +1641,333 @@
           <w:sz w:val="24"/>
           <w:szCs w:val="24"/>
         </w:rPr>
-        <w:t>$okButton = New-Object System.Windows.Forms.Button...$confirmationForm.Close() and $newUser = New-AzureADUser -DisplayName $displayName -PasswordProfile $passwordProfile -UserPrincipalName $userPrincipalName -AccountEnabled $true -MailNickName $userPrincipalName -UsageLocation US -OtherMails $userPrincipalName -ImmutableId $userPrincipalName: These sections create a new "OK" button for the confirmation form and define what happens when the button is clicked. If the user confirms the details, the script proceeds to create a new Azure AD user with the provided details.</w:t>
+        <w:t>$</w:t>
+      </w:r>
+      <w:proofErr w:type="spellStart"/>
+      <w:r>
+        <w:rPr>
+          <w:rFonts w:ascii="Times New Roman" w:hAnsi="Times New Roman" w:cs="Times New Roman"/>
+          <w:sz w:val="24"/>
+          <w:szCs w:val="24"/>
+        </w:rPr>
+        <w:t>okButton</w:t>
+      </w:r>
+      <w:proofErr w:type="spellEnd"/>
+      <w:r>
+        <w:rPr>
+          <w:rFonts w:ascii="Times New Roman" w:hAnsi="Times New Roman" w:cs="Times New Roman"/>
+          <w:sz w:val="24"/>
+          <w:szCs w:val="24"/>
+        </w:rPr>
+        <w:t xml:space="preserve"> = New-Object </w:t>
+      </w:r>
+      <w:proofErr w:type="spellStart"/>
+      <w:proofErr w:type="gramStart"/>
+      <w:r>
+        <w:rPr>
+          <w:rFonts w:ascii="Times New Roman" w:hAnsi="Times New Roman" w:cs="Times New Roman"/>
+          <w:sz w:val="24"/>
+          <w:szCs w:val="24"/>
+        </w:rPr>
+        <w:t>System.Windows.Forms.Button</w:t>
+      </w:r>
+      <w:proofErr w:type="spellEnd"/>
+      <w:proofErr w:type="gramEnd"/>
+      <w:r>
+        <w:rPr>
+          <w:rFonts w:ascii="Times New Roman" w:hAnsi="Times New Roman" w:cs="Times New Roman"/>
+          <w:sz w:val="24"/>
+          <w:szCs w:val="24"/>
+        </w:rPr>
+        <w:t>...$</w:t>
+      </w:r>
+      <w:proofErr w:type="spellStart"/>
+      <w:r>
+        <w:rPr>
+          <w:rFonts w:ascii="Times New Roman" w:hAnsi="Times New Roman" w:cs="Times New Roman"/>
+          <w:sz w:val="24"/>
+          <w:szCs w:val="24"/>
+        </w:rPr>
+        <w:t>confirmationForm.Close</w:t>
+      </w:r>
+      <w:proofErr w:type="spellEnd"/>
+      <w:r>
+        <w:rPr>
+          <w:rFonts w:ascii="Times New Roman" w:hAnsi="Times New Roman" w:cs="Times New Roman"/>
+          <w:sz w:val="24"/>
+          <w:szCs w:val="24"/>
+        </w:rPr>
+        <w:t>() and $</w:t>
+      </w:r>
+      <w:proofErr w:type="spellStart"/>
+      <w:r>
+        <w:rPr>
+          <w:rFonts w:ascii="Times New Roman" w:hAnsi="Times New Roman" w:cs="Times New Roman"/>
+          <w:sz w:val="24"/>
+          <w:szCs w:val="24"/>
+        </w:rPr>
+        <w:t>newUser</w:t>
+      </w:r>
+      <w:proofErr w:type="spellEnd"/>
+      <w:r>
+        <w:rPr>
+          <w:rFonts w:ascii="Times New Roman" w:hAnsi="Times New Roman" w:cs="Times New Roman"/>
+          <w:sz w:val="24"/>
+          <w:szCs w:val="24"/>
+        </w:rPr>
+        <w:t xml:space="preserve"> = New-</w:t>
+      </w:r>
+      <w:proofErr w:type="spellStart"/>
+      <w:r>
+        <w:rPr>
+          <w:rFonts w:ascii="Times New Roman" w:hAnsi="Times New Roman" w:cs="Times New Roman"/>
+          <w:sz w:val="24"/>
+          <w:szCs w:val="24"/>
+        </w:rPr>
+        <w:t>AzureADUser</w:t>
+      </w:r>
+      <w:proofErr w:type="spellEnd"/>
+      <w:r>
+        <w:rPr>
+          <w:rFonts w:ascii="Times New Roman" w:hAnsi="Times New Roman" w:cs="Times New Roman"/>
+          <w:sz w:val="24"/>
+          <w:szCs w:val="24"/>
+        </w:rPr>
+        <w:t xml:space="preserve"> -DisplayName $</w:t>
+      </w:r>
+      <w:proofErr w:type="spellStart"/>
+      <w:r>
+        <w:rPr>
+          <w:rFonts w:ascii="Times New Roman" w:hAnsi="Times New Roman" w:cs="Times New Roman"/>
+          <w:sz w:val="24"/>
+          <w:szCs w:val="24"/>
+        </w:rPr>
+        <w:t>displayName</w:t>
+      </w:r>
+      <w:proofErr w:type="spellEnd"/>
+      <w:r>
+        <w:rPr>
+          <w:rFonts w:ascii="Times New Roman" w:hAnsi="Times New Roman" w:cs="Times New Roman"/>
+          <w:sz w:val="24"/>
+          <w:szCs w:val="24"/>
+        </w:rPr>
+        <w:t xml:space="preserve"> -</w:t>
+      </w:r>
+      <w:proofErr w:type="spellStart"/>
+      <w:r>
+        <w:rPr>
+          <w:rFonts w:ascii="Times New Roman" w:hAnsi="Times New Roman" w:cs="Times New Roman"/>
+          <w:sz w:val="24"/>
+          <w:szCs w:val="24"/>
+        </w:rPr>
+        <w:t>PasswordProfile</w:t>
+      </w:r>
+      <w:proofErr w:type="spellEnd"/>
+      <w:r>
+        <w:rPr>
+          <w:rFonts w:ascii="Times New Roman" w:hAnsi="Times New Roman" w:cs="Times New Roman"/>
+          <w:sz w:val="24"/>
+          <w:szCs w:val="24"/>
+        </w:rPr>
+        <w:t xml:space="preserve"> $</w:t>
+      </w:r>
+      <w:proofErr w:type="spellStart"/>
+      <w:r>
+        <w:rPr>
+          <w:rFonts w:ascii="Times New Roman" w:hAnsi="Times New Roman" w:cs="Times New Roman"/>
+          <w:sz w:val="24"/>
+          <w:szCs w:val="24"/>
+        </w:rPr>
+        <w:t>passwordProfile</w:t>
+      </w:r>
+      <w:proofErr w:type="spellEnd"/>
+      <w:r>
+        <w:rPr>
+          <w:rFonts w:ascii="Times New Roman" w:hAnsi="Times New Roman" w:cs="Times New Roman"/>
+          <w:sz w:val="24"/>
+          <w:szCs w:val="24"/>
+        </w:rPr>
+        <w:t xml:space="preserve"> -</w:t>
+      </w:r>
+      <w:proofErr w:type="spellStart"/>
+      <w:r>
+        <w:rPr>
+          <w:rFonts w:ascii="Times New Roman" w:hAnsi="Times New Roman" w:cs="Times New Roman"/>
+          <w:sz w:val="24"/>
+          <w:szCs w:val="24"/>
+        </w:rPr>
+        <w:t>UserPrincipalName</w:t>
+      </w:r>
+      <w:proofErr w:type="spellEnd"/>
+      <w:r>
+        <w:rPr>
+          <w:rFonts w:ascii="Times New Roman" w:hAnsi="Times New Roman" w:cs="Times New Roman"/>
+          <w:sz w:val="24"/>
+          <w:szCs w:val="24"/>
+        </w:rPr>
+        <w:t xml:space="preserve"> $</w:t>
+      </w:r>
+      <w:proofErr w:type="spellStart"/>
+      <w:r>
+        <w:rPr>
+          <w:rFonts w:ascii="Times New Roman" w:hAnsi="Times New Roman" w:cs="Times New Roman"/>
+          <w:sz w:val="24"/>
+          <w:szCs w:val="24"/>
+        </w:rPr>
+        <w:t>userPrincipalName</w:t>
+      </w:r>
+      <w:proofErr w:type="spellEnd"/>
+      <w:r>
+        <w:rPr>
+          <w:rFonts w:ascii="Times New Roman" w:hAnsi="Times New Roman" w:cs="Times New Roman"/>
+          <w:sz w:val="24"/>
+          <w:szCs w:val="24"/>
+        </w:rPr>
+        <w:t xml:space="preserve"> -</w:t>
+      </w:r>
+      <w:proofErr w:type="spellStart"/>
+      <w:r>
+        <w:rPr>
+          <w:rFonts w:ascii="Times New Roman" w:hAnsi="Times New Roman" w:cs="Times New Roman"/>
+          <w:sz w:val="24"/>
+          <w:szCs w:val="24"/>
+        </w:rPr>
+        <w:t>AccountEnabled</w:t>
+      </w:r>
+      <w:proofErr w:type="spellEnd"/>
+      <w:r>
+        <w:rPr>
+          <w:rFonts w:ascii="Times New Roman" w:hAnsi="Times New Roman" w:cs="Times New Roman"/>
+          <w:sz w:val="24"/>
+          <w:szCs w:val="24"/>
+        </w:rPr>
+        <w:t xml:space="preserve"> $true -</w:t>
+      </w:r>
+      <w:proofErr w:type="spellStart"/>
+      <w:r>
+        <w:rPr>
+          <w:rFonts w:ascii="Times New Roman" w:hAnsi="Times New Roman" w:cs="Times New Roman"/>
+          <w:sz w:val="24"/>
+          <w:szCs w:val="24"/>
+        </w:rPr>
+        <w:t>MailNickName</w:t>
+      </w:r>
+      <w:proofErr w:type="spellEnd"/>
+      <w:r>
+        <w:rPr>
+          <w:rFonts w:ascii="Times New Roman" w:hAnsi="Times New Roman" w:cs="Times New Roman"/>
+          <w:sz w:val="24"/>
+          <w:szCs w:val="24"/>
+        </w:rPr>
+        <w:t xml:space="preserve"> $</w:t>
+      </w:r>
+      <w:proofErr w:type="spellStart"/>
+      <w:r>
+        <w:rPr>
+          <w:rFonts w:ascii="Times New Roman" w:hAnsi="Times New Roman" w:cs="Times New Roman"/>
+          <w:sz w:val="24"/>
+          <w:szCs w:val="24"/>
+        </w:rPr>
+        <w:t>userPrincipalName</w:t>
+      </w:r>
+      <w:proofErr w:type="spellEnd"/>
+      <w:r>
+        <w:rPr>
+          <w:rFonts w:ascii="Times New Roman" w:hAnsi="Times New Roman" w:cs="Times New Roman"/>
+          <w:sz w:val="24"/>
+          <w:szCs w:val="24"/>
+        </w:rPr>
+        <w:t xml:space="preserve"> -</w:t>
+      </w:r>
+      <w:proofErr w:type="spellStart"/>
+      <w:r>
+        <w:rPr>
+          <w:rFonts w:ascii="Times New Roman" w:hAnsi="Times New Roman" w:cs="Times New Roman"/>
+          <w:sz w:val="24"/>
+          <w:szCs w:val="24"/>
+        </w:rPr>
+        <w:t>UsageLocation</w:t>
+      </w:r>
+      <w:proofErr w:type="spellEnd"/>
+      <w:r>
+        <w:rPr>
+          <w:rFonts w:ascii="Times New Roman" w:hAnsi="Times New Roman" w:cs="Times New Roman"/>
+          <w:sz w:val="24"/>
+          <w:szCs w:val="24"/>
+        </w:rPr>
+        <w:t xml:space="preserve"> US -</w:t>
+      </w:r>
+      <w:proofErr w:type="spellStart"/>
+      <w:r>
+        <w:rPr>
+          <w:rFonts w:ascii="Times New Roman" w:hAnsi="Times New Roman" w:cs="Times New Roman"/>
+          <w:sz w:val="24"/>
+          <w:szCs w:val="24"/>
+        </w:rPr>
+        <w:t>OtherMails</w:t>
+      </w:r>
+      <w:proofErr w:type="spellEnd"/>
+      <w:r>
+        <w:rPr>
+          <w:rFonts w:ascii="Times New Roman" w:hAnsi="Times New Roman" w:cs="Times New Roman"/>
+          <w:sz w:val="24"/>
+          <w:szCs w:val="24"/>
+        </w:rPr>
+        <w:t xml:space="preserve"> $</w:t>
+      </w:r>
+      <w:proofErr w:type="spellStart"/>
+      <w:r>
+        <w:rPr>
+          <w:rFonts w:ascii="Times New Roman" w:hAnsi="Times New Roman" w:cs="Times New Roman"/>
+          <w:sz w:val="24"/>
+          <w:szCs w:val="24"/>
+        </w:rPr>
+        <w:t>userPrincipalName</w:t>
+      </w:r>
+      <w:proofErr w:type="spellEnd"/>
+      <w:r>
+        <w:rPr>
+          <w:rFonts w:ascii="Times New Roman" w:hAnsi="Times New Roman" w:cs="Times New Roman"/>
+          <w:sz w:val="24"/>
+          <w:szCs w:val="24"/>
+        </w:rPr>
+        <w:t xml:space="preserve"> -</w:t>
+      </w:r>
+      <w:proofErr w:type="spellStart"/>
+      <w:r>
+        <w:rPr>
+          <w:rFonts w:ascii="Times New Roman" w:hAnsi="Times New Roman" w:cs="Times New Roman"/>
+          <w:sz w:val="24"/>
+          <w:szCs w:val="24"/>
+        </w:rPr>
+        <w:t>ImmutableId</w:t>
+      </w:r>
+      <w:proofErr w:type="spellEnd"/>
+      <w:r>
+        <w:rPr>
+          <w:rFonts w:ascii="Times New Roman" w:hAnsi="Times New Roman" w:cs="Times New Roman"/>
+          <w:sz w:val="24"/>
+          <w:szCs w:val="24"/>
+        </w:rPr>
+        <w:t xml:space="preserve"> $</w:t>
+      </w:r>
+      <w:proofErr w:type="spellStart"/>
+      <w:r>
+        <w:rPr>
+          <w:rFonts w:ascii="Times New Roman" w:hAnsi="Times New Roman" w:cs="Times New Roman"/>
+          <w:sz w:val="24"/>
+          <w:szCs w:val="24"/>
+        </w:rPr>
+        <w:t>userPrincipalName</w:t>
+      </w:r>
+      <w:proofErr w:type="spellEnd"/>
+      <w:r>
+        <w:rPr>
+          <w:rFonts w:ascii="Times New Roman" w:hAnsi="Times New Roman" w:cs="Times New Roman"/>
+          <w:sz w:val="24"/>
+          <w:szCs w:val="24"/>
+        </w:rPr>
+        <w:t>: These sections create a new "OK" button for the confirmation form and define what happens when the button is clicked. If the user confirms the details, the script proceeds to create a new Azure AD user with the provided details.</w:t>
       </w:r>
     </w:p>
     <w:p>
@@ -1074,7 +1998,43 @@
           <w:sz w:val="24"/>
           <w:szCs w:val="24"/>
         </w:rPr>
-        <w:t>$okButton.Add_Click({...}): This section is another click event handler for the "OK" button. This code is run if the user clicks "OK" on the confirmation form. It sets user properties based on the user category selected, prompts another confirmation, and finally creates the user in Azure AD.</w:t>
+        <w:t>$</w:t>
+      </w:r>
+      <w:proofErr w:type="spellStart"/>
+      <w:r>
+        <w:rPr>
+          <w:rFonts w:ascii="Times New Roman" w:hAnsi="Times New Roman" w:cs="Times New Roman"/>
+          <w:sz w:val="24"/>
+          <w:szCs w:val="24"/>
+        </w:rPr>
+        <w:t>okButton.Add_</w:t>
+      </w:r>
+      <w:proofErr w:type="gramStart"/>
+      <w:r>
+        <w:rPr>
+          <w:rFonts w:ascii="Times New Roman" w:hAnsi="Times New Roman" w:cs="Times New Roman"/>
+          <w:sz w:val="24"/>
+          <w:szCs w:val="24"/>
+        </w:rPr>
+        <w:t>Click</w:t>
+      </w:r>
+      <w:proofErr w:type="spellEnd"/>
+      <w:r>
+        <w:rPr>
+          <w:rFonts w:ascii="Times New Roman" w:hAnsi="Times New Roman" w:cs="Times New Roman"/>
+          <w:sz w:val="24"/>
+          <w:szCs w:val="24"/>
+        </w:rPr>
+        <w:t>(</w:t>
+      </w:r>
+      <w:proofErr w:type="gramEnd"/>
+      <w:r>
+        <w:rPr>
+          <w:rFonts w:ascii="Times New Roman" w:hAnsi="Times New Roman" w:cs="Times New Roman"/>
+          <w:sz w:val="24"/>
+          <w:szCs w:val="24"/>
+        </w:rPr>
+        <w:t>{...}): This section is another click event handler for the "OK" button. This code is run if the user clicks "OK" on the confirmation form. It sets user properties based on the user category selected, prompts another confirmation, and finally creates the user in Azure AD.</w:t>
       </w:r>
     </w:p>
     <w:p>
@@ -1136,7 +2096,169 @@
           <w:sz w:val="24"/>
           <w:szCs w:val="24"/>
         </w:rPr>
-        <w:t>New-MsolUser -UserPrincipalName $email -DisplayName $displayName -FirstName $firstName -LastName $lastName -Password (ConvertTo-SecureString -AsPlainText "P@ssw0rd" -Force) -ForceChangePassword $true: This cmdlet creates a new user in Azure Active Directory and sets the initial password to "P@ssw0rd", which the user will be forced to change on their next login.</w:t>
+        <w:t>New-</w:t>
+      </w:r>
+      <w:proofErr w:type="spellStart"/>
+      <w:r>
+        <w:rPr>
+          <w:rFonts w:ascii="Times New Roman" w:hAnsi="Times New Roman" w:cs="Times New Roman"/>
+          <w:sz w:val="24"/>
+          <w:szCs w:val="24"/>
+        </w:rPr>
+        <w:t>MsolUser</w:t>
+      </w:r>
+      <w:proofErr w:type="spellEnd"/>
+      <w:r>
+        <w:rPr>
+          <w:rFonts w:ascii="Times New Roman" w:hAnsi="Times New Roman" w:cs="Times New Roman"/>
+          <w:sz w:val="24"/>
+          <w:szCs w:val="24"/>
+        </w:rPr>
+        <w:t xml:space="preserve"> -</w:t>
+      </w:r>
+      <w:proofErr w:type="spellStart"/>
+      <w:r>
+        <w:rPr>
+          <w:rFonts w:ascii="Times New Roman" w:hAnsi="Times New Roman" w:cs="Times New Roman"/>
+          <w:sz w:val="24"/>
+          <w:szCs w:val="24"/>
+        </w:rPr>
+        <w:t>UserPrincipalName</w:t>
+      </w:r>
+      <w:proofErr w:type="spellEnd"/>
+      <w:r>
+        <w:rPr>
+          <w:rFonts w:ascii="Times New Roman" w:hAnsi="Times New Roman" w:cs="Times New Roman"/>
+          <w:sz w:val="24"/>
+          <w:szCs w:val="24"/>
+        </w:rPr>
+        <w:t xml:space="preserve"> $email -DisplayName $</w:t>
+      </w:r>
+      <w:proofErr w:type="spellStart"/>
+      <w:r>
+        <w:rPr>
+          <w:rFonts w:ascii="Times New Roman" w:hAnsi="Times New Roman" w:cs="Times New Roman"/>
+          <w:sz w:val="24"/>
+          <w:szCs w:val="24"/>
+        </w:rPr>
+        <w:t>displayName</w:t>
+      </w:r>
+      <w:proofErr w:type="spellEnd"/>
+      <w:r>
+        <w:rPr>
+          <w:rFonts w:ascii="Times New Roman" w:hAnsi="Times New Roman" w:cs="Times New Roman"/>
+          <w:sz w:val="24"/>
+          <w:szCs w:val="24"/>
+        </w:rPr>
+        <w:t xml:space="preserve"> -FirstName $</w:t>
+      </w:r>
+      <w:proofErr w:type="spellStart"/>
+      <w:r>
+        <w:rPr>
+          <w:rFonts w:ascii="Times New Roman" w:hAnsi="Times New Roman" w:cs="Times New Roman"/>
+          <w:sz w:val="24"/>
+          <w:szCs w:val="24"/>
+        </w:rPr>
+        <w:t>firstName</w:t>
+      </w:r>
+      <w:proofErr w:type="spellEnd"/>
+      <w:r>
+        <w:rPr>
+          <w:rFonts w:ascii="Times New Roman" w:hAnsi="Times New Roman" w:cs="Times New Roman"/>
+          <w:sz w:val="24"/>
+          <w:szCs w:val="24"/>
+        </w:rPr>
+        <w:t xml:space="preserve"> -</w:t>
+      </w:r>
+      <w:proofErr w:type="spellStart"/>
+      <w:r>
+        <w:rPr>
+          <w:rFonts w:ascii="Times New Roman" w:hAnsi="Times New Roman" w:cs="Times New Roman"/>
+          <w:sz w:val="24"/>
+          <w:szCs w:val="24"/>
+        </w:rPr>
+        <w:t>LastName</w:t>
+      </w:r>
+      <w:proofErr w:type="spellEnd"/>
+      <w:r>
+        <w:rPr>
+          <w:rFonts w:ascii="Times New Roman" w:hAnsi="Times New Roman" w:cs="Times New Roman"/>
+          <w:sz w:val="24"/>
+          <w:szCs w:val="24"/>
+        </w:rPr>
+        <w:t xml:space="preserve"> $</w:t>
+      </w:r>
+      <w:proofErr w:type="spellStart"/>
+      <w:r>
+        <w:rPr>
+          <w:rFonts w:ascii="Times New Roman" w:hAnsi="Times New Roman" w:cs="Times New Roman"/>
+          <w:sz w:val="24"/>
+          <w:szCs w:val="24"/>
+        </w:rPr>
+        <w:t>lastName</w:t>
+      </w:r>
+      <w:proofErr w:type="spellEnd"/>
+      <w:r>
+        <w:rPr>
+          <w:rFonts w:ascii="Times New Roman" w:hAnsi="Times New Roman" w:cs="Times New Roman"/>
+          <w:sz w:val="24"/>
+          <w:szCs w:val="24"/>
+        </w:rPr>
+        <w:t xml:space="preserve"> -Password (</w:t>
+      </w:r>
+      <w:proofErr w:type="spellStart"/>
+      <w:r>
+        <w:rPr>
+          <w:rFonts w:ascii="Times New Roman" w:hAnsi="Times New Roman" w:cs="Times New Roman"/>
+          <w:sz w:val="24"/>
+          <w:szCs w:val="24"/>
+        </w:rPr>
+        <w:t>ConvertTo-SecureString</w:t>
+      </w:r>
+      <w:proofErr w:type="spellEnd"/>
+      <w:r>
+        <w:rPr>
+          <w:rFonts w:ascii="Times New Roman" w:hAnsi="Times New Roman" w:cs="Times New Roman"/>
+          <w:sz w:val="24"/>
+          <w:szCs w:val="24"/>
+        </w:rPr>
+        <w:t xml:space="preserve"> -</w:t>
+      </w:r>
+      <w:proofErr w:type="spellStart"/>
+      <w:r>
+        <w:rPr>
+          <w:rFonts w:ascii="Times New Roman" w:hAnsi="Times New Roman" w:cs="Times New Roman"/>
+          <w:sz w:val="24"/>
+          <w:szCs w:val="24"/>
+        </w:rPr>
+        <w:t>AsPlainText</w:t>
+      </w:r>
+      <w:proofErr w:type="spellEnd"/>
+      <w:r>
+        <w:rPr>
+          <w:rFonts w:ascii="Times New Roman" w:hAnsi="Times New Roman" w:cs="Times New Roman"/>
+          <w:sz w:val="24"/>
+          <w:szCs w:val="24"/>
+        </w:rPr>
+        <w:t xml:space="preserve"> "P@ssw0rd" -Force) -</w:t>
+      </w:r>
+      <w:proofErr w:type="spellStart"/>
+      <w:r>
+        <w:rPr>
+          <w:rFonts w:ascii="Times New Roman" w:hAnsi="Times New Roman" w:cs="Times New Roman"/>
+          <w:sz w:val="24"/>
+          <w:szCs w:val="24"/>
+        </w:rPr>
+        <w:t>ForceChangePassword</w:t>
+      </w:r>
+      <w:proofErr w:type="spellEnd"/>
+      <w:r>
+        <w:rPr>
+          <w:rFonts w:ascii="Times New Roman" w:hAnsi="Times New Roman" w:cs="Times New Roman"/>
+          <w:sz w:val="24"/>
+          <w:szCs w:val="24"/>
+        </w:rPr>
+        <w:t xml:space="preserve"> $true: This cmdlet creates a new user in Azure Active Directory and sets the initial password to "P@ssw0rd", which the user will be forced to change on their next login.</w:t>
       </w:r>
     </w:p>
     <w:p>
@@ -1167,7 +2289,133 @@
           <w:sz w:val="24"/>
           <w:szCs w:val="24"/>
         </w:rPr>
-        <w:t>Set-MsolUser -UserPrincipalName $email -Title $userProperties.title -Department $userProperties.department -Office $userProperties.office -UsageLocation $userProperties.usagelocation: This cmdlet sets the specified properties (title, department, office, and usage location) for the new user.</w:t>
+        <w:t>Set-</w:t>
+      </w:r>
+      <w:proofErr w:type="spellStart"/>
+      <w:r>
+        <w:rPr>
+          <w:rFonts w:ascii="Times New Roman" w:hAnsi="Times New Roman" w:cs="Times New Roman"/>
+          <w:sz w:val="24"/>
+          <w:szCs w:val="24"/>
+        </w:rPr>
+        <w:t>MsolUser</w:t>
+      </w:r>
+      <w:proofErr w:type="spellEnd"/>
+      <w:r>
+        <w:rPr>
+          <w:rFonts w:ascii="Times New Roman" w:hAnsi="Times New Roman" w:cs="Times New Roman"/>
+          <w:sz w:val="24"/>
+          <w:szCs w:val="24"/>
+        </w:rPr>
+        <w:t xml:space="preserve"> -</w:t>
+      </w:r>
+      <w:proofErr w:type="spellStart"/>
+      <w:r>
+        <w:rPr>
+          <w:rFonts w:ascii="Times New Roman" w:hAnsi="Times New Roman" w:cs="Times New Roman"/>
+          <w:sz w:val="24"/>
+          <w:szCs w:val="24"/>
+        </w:rPr>
+        <w:t>UserPrincipalName</w:t>
+      </w:r>
+      <w:proofErr w:type="spellEnd"/>
+      <w:r>
+        <w:rPr>
+          <w:rFonts w:ascii="Times New Roman" w:hAnsi="Times New Roman" w:cs="Times New Roman"/>
+          <w:sz w:val="24"/>
+          <w:szCs w:val="24"/>
+        </w:rPr>
+        <w:t xml:space="preserve"> $email -Title $</w:t>
+      </w:r>
+      <w:proofErr w:type="spellStart"/>
+      <w:r>
+        <w:rPr>
+          <w:rFonts w:ascii="Times New Roman" w:hAnsi="Times New Roman" w:cs="Times New Roman"/>
+          <w:sz w:val="24"/>
+          <w:szCs w:val="24"/>
+        </w:rPr>
+        <w:t>userProperties.title</w:t>
+      </w:r>
+      <w:proofErr w:type="spellEnd"/>
+      <w:r>
+        <w:rPr>
+          <w:rFonts w:ascii="Times New Roman" w:hAnsi="Times New Roman" w:cs="Times New Roman"/>
+          <w:sz w:val="24"/>
+          <w:szCs w:val="24"/>
+        </w:rPr>
+        <w:t xml:space="preserve"> -Department $</w:t>
+      </w:r>
+      <w:proofErr w:type="spellStart"/>
+      <w:r>
+        <w:rPr>
+          <w:rFonts w:ascii="Times New Roman" w:hAnsi="Times New Roman" w:cs="Times New Roman"/>
+          <w:sz w:val="24"/>
+          <w:szCs w:val="24"/>
+        </w:rPr>
+        <w:t>userProperties.department</w:t>
+      </w:r>
+      <w:proofErr w:type="spellEnd"/>
+      <w:r>
+        <w:rPr>
+          <w:rFonts w:ascii="Times New Roman" w:hAnsi="Times New Roman" w:cs="Times New Roman"/>
+          <w:sz w:val="24"/>
+          <w:szCs w:val="24"/>
+        </w:rPr>
+        <w:t xml:space="preserve"> -Office $</w:t>
+      </w:r>
+      <w:proofErr w:type="spellStart"/>
+      <w:r>
+        <w:rPr>
+          <w:rFonts w:ascii="Times New Roman" w:hAnsi="Times New Roman" w:cs="Times New Roman"/>
+          <w:sz w:val="24"/>
+          <w:szCs w:val="24"/>
+        </w:rPr>
+        <w:t>userProperties.office</w:t>
+      </w:r>
+      <w:proofErr w:type="spellEnd"/>
+      <w:r>
+        <w:rPr>
+          <w:rFonts w:ascii="Times New Roman" w:hAnsi="Times New Roman" w:cs="Times New Roman"/>
+          <w:sz w:val="24"/>
+          <w:szCs w:val="24"/>
+        </w:rPr>
+        <w:t xml:space="preserve"> -</w:t>
+      </w:r>
+      <w:proofErr w:type="spellStart"/>
+      <w:r>
+        <w:rPr>
+          <w:rFonts w:ascii="Times New Roman" w:hAnsi="Times New Roman" w:cs="Times New Roman"/>
+          <w:sz w:val="24"/>
+          <w:szCs w:val="24"/>
+        </w:rPr>
+        <w:t>UsageLocation</w:t>
+      </w:r>
+      <w:proofErr w:type="spellEnd"/>
+      <w:r>
+        <w:rPr>
+          <w:rFonts w:ascii="Times New Roman" w:hAnsi="Times New Roman" w:cs="Times New Roman"/>
+          <w:sz w:val="24"/>
+          <w:szCs w:val="24"/>
+        </w:rPr>
+        <w:t xml:space="preserve"> $</w:t>
+      </w:r>
+      <w:proofErr w:type="spellStart"/>
+      <w:r>
+        <w:rPr>
+          <w:rFonts w:ascii="Times New Roman" w:hAnsi="Times New Roman" w:cs="Times New Roman"/>
+          <w:sz w:val="24"/>
+          <w:szCs w:val="24"/>
+        </w:rPr>
+        <w:t>userProperties.usagelocation</w:t>
+      </w:r>
+      <w:proofErr w:type="spellEnd"/>
+      <w:r>
+        <w:rPr>
+          <w:rFonts w:ascii="Times New Roman" w:hAnsi="Times New Roman" w:cs="Times New Roman"/>
+          <w:sz w:val="24"/>
+          <w:szCs w:val="24"/>
+        </w:rPr>
+        <w:t>: This cmdlet sets the specified properties (title, department, office, and usage location) for the new user.</w:t>
       </w:r>
     </w:p>
     <w:p>
@@ -1199,7 +2447,79 @@
           <w:szCs w:val="24"/>
         </w:rPr>
         <w:lastRenderedPageBreak/>
-        <w:t>Set-MsolUserLicense -UserPrincipalName $email -AddLicenses $userProperties.license: This cmdlet assigns the specified license to the new user.</w:t>
+        <w:t>Set-</w:t>
+      </w:r>
+      <w:proofErr w:type="spellStart"/>
+      <w:r>
+        <w:rPr>
+          <w:rFonts w:ascii="Times New Roman" w:hAnsi="Times New Roman" w:cs="Times New Roman"/>
+          <w:sz w:val="24"/>
+          <w:szCs w:val="24"/>
+        </w:rPr>
+        <w:t>MsolUserLicense</w:t>
+      </w:r>
+      <w:proofErr w:type="spellEnd"/>
+      <w:r>
+        <w:rPr>
+          <w:rFonts w:ascii="Times New Roman" w:hAnsi="Times New Roman" w:cs="Times New Roman"/>
+          <w:sz w:val="24"/>
+          <w:szCs w:val="24"/>
+        </w:rPr>
+        <w:t xml:space="preserve"> -</w:t>
+      </w:r>
+      <w:proofErr w:type="spellStart"/>
+      <w:r>
+        <w:rPr>
+          <w:rFonts w:ascii="Times New Roman" w:hAnsi="Times New Roman" w:cs="Times New Roman"/>
+          <w:sz w:val="24"/>
+          <w:szCs w:val="24"/>
+        </w:rPr>
+        <w:t>UserPrincipalName</w:t>
+      </w:r>
+      <w:proofErr w:type="spellEnd"/>
+      <w:r>
+        <w:rPr>
+          <w:rFonts w:ascii="Times New Roman" w:hAnsi="Times New Roman" w:cs="Times New Roman"/>
+          <w:sz w:val="24"/>
+          <w:szCs w:val="24"/>
+        </w:rPr>
+        <w:t xml:space="preserve"> $email -</w:t>
+      </w:r>
+      <w:proofErr w:type="spellStart"/>
+      <w:r>
+        <w:rPr>
+          <w:rFonts w:ascii="Times New Roman" w:hAnsi="Times New Roman" w:cs="Times New Roman"/>
+          <w:sz w:val="24"/>
+          <w:szCs w:val="24"/>
+        </w:rPr>
+        <w:t>AddLicenses</w:t>
+      </w:r>
+      <w:proofErr w:type="spellEnd"/>
+      <w:r>
+        <w:rPr>
+          <w:rFonts w:ascii="Times New Roman" w:hAnsi="Times New Roman" w:cs="Times New Roman"/>
+          <w:sz w:val="24"/>
+          <w:szCs w:val="24"/>
+        </w:rPr>
+        <w:t xml:space="preserve"> $</w:t>
+      </w:r>
+      <w:proofErr w:type="spellStart"/>
+      <w:r>
+        <w:rPr>
+          <w:rFonts w:ascii="Times New Roman" w:hAnsi="Times New Roman" w:cs="Times New Roman"/>
+          <w:sz w:val="24"/>
+          <w:szCs w:val="24"/>
+        </w:rPr>
+        <w:t>userProperties.license</w:t>
+      </w:r>
+      <w:proofErr w:type="spellEnd"/>
+      <w:r>
+        <w:rPr>
+          <w:rFonts w:ascii="Times New Roman" w:hAnsi="Times New Roman" w:cs="Times New Roman"/>
+          <w:sz w:val="24"/>
+          <w:szCs w:val="24"/>
+        </w:rPr>
+        <w:t>: This cmdlet assigns the specified license to the new user.</w:t>
       </w:r>
     </w:p>
     <w:p>
@@ -1261,7 +2581,43 @@
           <w:sz w:val="24"/>
           <w:szCs w:val="24"/>
         </w:rPr>
-        <w:t>$noButton = New-Object System.Windows.Forms.Button...$confirmationForm.Controls.Add($noButton): This section creates a "No" button for the confirmation form. If clicked, it resets the original form and re-displays it.</w:t>
+        <w:t>$</w:t>
+      </w:r>
+      <w:proofErr w:type="spellStart"/>
+      <w:r>
+        <w:rPr>
+          <w:rFonts w:ascii="Times New Roman" w:hAnsi="Times New Roman" w:cs="Times New Roman"/>
+          <w:sz w:val="24"/>
+          <w:szCs w:val="24"/>
+        </w:rPr>
+        <w:t>noButton</w:t>
+      </w:r>
+      <w:proofErr w:type="spellEnd"/>
+      <w:r>
+        <w:rPr>
+          <w:rFonts w:ascii="Times New Roman" w:hAnsi="Times New Roman" w:cs="Times New Roman"/>
+          <w:sz w:val="24"/>
+          <w:szCs w:val="24"/>
+        </w:rPr>
+        <w:t xml:space="preserve"> = New-Object </w:t>
+      </w:r>
+      <w:proofErr w:type="gramStart"/>
+      <w:r>
+        <w:rPr>
+          <w:rFonts w:ascii="Times New Roman" w:hAnsi="Times New Roman" w:cs="Times New Roman"/>
+          <w:sz w:val="24"/>
+          <w:szCs w:val="24"/>
+        </w:rPr>
+        <w:t>System.Windows.Forms.Button</w:t>
+      </w:r>
+      <w:proofErr w:type="gramEnd"/>
+      <w:r>
+        <w:rPr>
+          <w:rFonts w:ascii="Times New Roman" w:hAnsi="Times New Roman" w:cs="Times New Roman"/>
+          <w:sz w:val="24"/>
+          <w:szCs w:val="24"/>
+        </w:rPr>
+        <w:t>...$confirmationForm.Controls.Add($noButton): This section creates a "No" button for the confirmation form. If clicked, it resets the original form and re-displays it.</w:t>
       </w:r>
     </w:p>
     <w:p>
@@ -1292,7 +2648,25 @@
           <w:sz w:val="24"/>
           <w:szCs w:val="24"/>
         </w:rPr>
-        <w:t>function Generate-RandomPassword {...}: This function generates a random password of a specified length using a given character set. It isn't used in the script provided but can be used to generate random passwords for new users.</w:t>
+        <w:t>function Generate-</w:t>
+      </w:r>
+      <w:proofErr w:type="spellStart"/>
+      <w:r>
+        <w:rPr>
+          <w:rFonts w:ascii="Times New Roman" w:hAnsi="Times New Roman" w:cs="Times New Roman"/>
+          <w:sz w:val="24"/>
+          <w:szCs w:val="24"/>
+        </w:rPr>
+        <w:t>RandomPassword</w:t>
+      </w:r>
+      <w:proofErr w:type="spellEnd"/>
+      <w:r>
+        <w:rPr>
+          <w:rFonts w:ascii="Times New Roman" w:hAnsi="Times New Roman" w:cs="Times New Roman"/>
+          <w:sz w:val="24"/>
+          <w:szCs w:val="24"/>
+        </w:rPr>
+        <w:t xml:space="preserve"> {...}: This function generates a random password of a specified length using a given character set. It isn't used in the script provided but can be used to generate random passwords for new users.</w:t>
       </w:r>
     </w:p>
     <w:p>
@@ -1318,7 +2692,25 @@
           <w:sz w:val="24"/>
           <w:szCs w:val="24"/>
         </w:rPr>
-        <w:t>[void]$userForm.ShowDialog(): Finally, this line displays the form that was built earlier in the script. This form collects the necessary information from the administrator to create the new Azure</w:t>
+        <w:t>[void]$</w:t>
+      </w:r>
+      <w:proofErr w:type="spellStart"/>
+      <w:r>
+        <w:rPr>
+          <w:rFonts w:ascii="Times New Roman" w:hAnsi="Times New Roman" w:cs="Times New Roman"/>
+          <w:sz w:val="24"/>
+          <w:szCs w:val="24"/>
+        </w:rPr>
+        <w:t>userForm.ShowDialog</w:t>
+      </w:r>
+      <w:proofErr w:type="spellEnd"/>
+      <w:r>
+        <w:rPr>
+          <w:rFonts w:ascii="Times New Roman" w:hAnsi="Times New Roman" w:cs="Times New Roman"/>
+          <w:sz w:val="24"/>
+          <w:szCs w:val="24"/>
+        </w:rPr>
+        <w:t>(): Finally, this line displays the form that was built earlier in the script. This form collects the necessary information from the administrator to create the new Azure</w:t>
       </w:r>
       <w:r>
         <w:t xml:space="preserve"> AD user.</w:t>

</xml_diff>